<commit_message>
lab2 report final upd
</commit_message>
<xml_diff>
--- a/Lab2/Lab2_Team31_Report.docx
+++ b/Lab2/Lab2_Team31_Report.docx
@@ -1330,7 +1330,6 @@
         </w:rPr>
         <w:t>與</w:t>
       </w:r>
-      <w:proofErr w:type="spellStart"/>
       <w:r>
         <w:rPr>
           <w:rFonts w:ascii="Calibri" w:eastAsia="微軟正黑體" w:hAnsi="Calibri" w:cs="Calibri" w:hint="eastAsia"/>
@@ -1338,7 +1337,6 @@
         </w:rPr>
         <w:t>cout</w:t>
       </w:r>
-      <w:proofErr w:type="spellEnd"/>
       <w:r>
         <w:rPr>
           <w:rFonts w:ascii="Calibri" w:eastAsia="微軟正黑體" w:hAnsi="Calibri" w:cs="Calibri" w:hint="eastAsia"/>
@@ -1445,23 +1443,7 @@
           <w:rFonts w:ascii="Calibri" w:eastAsia="微軟正黑體" w:hAnsi="Calibri" w:cs="Calibri" w:hint="eastAsia"/>
           <w:color w:val="000000"/>
         </w:rPr>
-        <w:t>的數量為奇數</w:t>
-      </w:r>
-      <w:proofErr w:type="gramStart"/>
-      <w:r>
-        <w:rPr>
-          <w:rFonts w:ascii="Calibri" w:eastAsia="微軟正黑體" w:hAnsi="Calibri" w:cs="Calibri" w:hint="eastAsia"/>
-          <w:color w:val="000000"/>
-        </w:rPr>
-        <w:t>個</w:t>
-      </w:r>
-      <w:proofErr w:type="gramEnd"/>
-      <w:r>
-        <w:rPr>
-          <w:rFonts w:ascii="Calibri" w:eastAsia="微軟正黑體" w:hAnsi="Calibri" w:cs="Calibri" w:hint="eastAsia"/>
-          <w:color w:val="000000"/>
-        </w:rPr>
-        <w:t>，則</w:t>
+        <w:t>的數量為奇數個，則</w:t>
       </w:r>
       <w:r>
         <w:rPr>
@@ -1589,7 +1571,6 @@
         </w:rPr>
         <w:t>，我們使用</w:t>
       </w:r>
-      <w:proofErr w:type="spellStart"/>
       <w:r>
         <w:rPr>
           <w:rFonts w:ascii="Calibri" w:eastAsia="微軟正黑體" w:hAnsi="Calibri" w:cs="Calibri" w:hint="eastAsia"/>
@@ -1604,7 +1585,6 @@
         </w:rPr>
         <w:t>or</w:t>
       </w:r>
-      <w:proofErr w:type="spellEnd"/>
       <w:r>
         <w:rPr>
           <w:rFonts w:ascii="Calibri" w:eastAsia="微軟正黑體" w:hAnsi="Calibri" w:cs="Calibri" w:hint="eastAsia"/>
@@ -1626,15 +1606,132 @@
         </w:rPr>
         <w:t>um</w:t>
       </w:r>
-      <w:proofErr w:type="gramStart"/>
-      <w:r>
-        <w:rPr>
-          <w:rFonts w:ascii="Calibri" w:eastAsia="微軟正黑體" w:hAnsi="Calibri" w:cs="Calibri" w:hint="eastAsia"/>
-          <w:color w:val="000000"/>
-        </w:rPr>
-        <w:t>（</w:t>
-      </w:r>
-      <w:proofErr w:type="gramEnd"/>
+      <w:r>
+        <w:rPr>
+          <w:rFonts w:ascii="Calibri" w:eastAsia="微軟正黑體" w:hAnsi="Calibri" w:cs="Calibri" w:hint="eastAsia"/>
+          <w:color w:val="000000"/>
+        </w:rPr>
+        <w:t>（若</w:t>
+      </w:r>
+      <w:r>
+        <w:rPr>
+          <w:rFonts w:ascii="Calibri" w:eastAsia="微軟正黑體" w:hAnsi="Calibri" w:cs="Calibri" w:hint="eastAsia"/>
+          <w:color w:val="000000"/>
+        </w:rPr>
+        <w:t>a</w:t>
+      </w:r>
+      <w:r>
+        <w:rPr>
+          <w:rFonts w:ascii="Calibri" w:eastAsia="微軟正黑體" w:hAnsi="Calibri" w:cs="Calibri"/>
+          <w:color w:val="000000"/>
+        </w:rPr>
+        <w:t xml:space="preserve"> != b</w:t>
+      </w:r>
+      <w:r>
+        <w:rPr>
+          <w:rFonts w:ascii="Calibri" w:eastAsia="微軟正黑體" w:hAnsi="Calibri" w:cs="Calibri" w:hint="eastAsia"/>
+          <w:color w:val="000000"/>
+        </w:rPr>
+        <w:t>表示有奇數個</w:t>
+      </w:r>
+      <w:r>
+        <w:rPr>
+          <w:rFonts w:ascii="Calibri" w:eastAsia="微軟正黑體" w:hAnsi="Calibri" w:cs="Calibri" w:hint="eastAsia"/>
+          <w:color w:val="000000"/>
+        </w:rPr>
+        <w:t>1</w:t>
+      </w:r>
+      <w:r>
+        <w:rPr>
+          <w:rFonts w:ascii="Calibri" w:eastAsia="微軟正黑體" w:hAnsi="Calibri" w:cs="Calibri" w:hint="eastAsia"/>
+          <w:color w:val="000000"/>
+        </w:rPr>
+        <w:t>，否則有偶數個）。</w:t>
+      </w:r>
+      <w:r>
+        <w:rPr>
+          <w:rFonts w:ascii="Calibri" w:eastAsia="微軟正黑體" w:hAnsi="Calibri" w:cs="Calibri" w:hint="eastAsia"/>
+          <w:color w:val="000000"/>
+        </w:rPr>
+        <w:t>而在實作</w:t>
+      </w:r>
+      <w:r>
+        <w:rPr>
+          <w:rFonts w:ascii="Calibri" w:eastAsia="微軟正黑體" w:hAnsi="Calibri" w:cs="Calibri" w:hint="eastAsia"/>
+          <w:color w:val="000000"/>
+        </w:rPr>
+        <w:t>F</w:t>
+      </w:r>
+      <w:r>
+        <w:rPr>
+          <w:rFonts w:ascii="Calibri" w:eastAsia="微軟正黑體" w:hAnsi="Calibri" w:cs="Calibri"/>
+          <w:color w:val="000000"/>
+        </w:rPr>
+        <w:t>ull Adder</w:t>
+      </w:r>
+      <w:r>
+        <w:rPr>
+          <w:rFonts w:ascii="Calibri" w:eastAsia="微軟正黑體" w:hAnsi="Calibri" w:cs="Calibri" w:hint="eastAsia"/>
+          <w:color w:val="000000"/>
+        </w:rPr>
+        <w:t>時，我們使用了兩個</w:t>
+      </w:r>
+      <w:r>
+        <w:rPr>
+          <w:rFonts w:ascii="Calibri" w:eastAsia="微軟正黑體" w:hAnsi="Calibri" w:cs="Calibri" w:hint="eastAsia"/>
+          <w:color w:val="000000"/>
+        </w:rPr>
+        <w:t>X</w:t>
+      </w:r>
+      <w:r>
+        <w:rPr>
+          <w:rFonts w:ascii="Calibri" w:eastAsia="微軟正黑體" w:hAnsi="Calibri" w:cs="Calibri"/>
+          <w:color w:val="000000"/>
+        </w:rPr>
+        <w:t>or Gate</w:t>
+      </w:r>
+      <w:r>
+        <w:rPr>
+          <w:rFonts w:ascii="Calibri" w:eastAsia="微軟正黑體" w:hAnsi="Calibri" w:cs="Calibri" w:hint="eastAsia"/>
+          <w:color w:val="000000"/>
+        </w:rPr>
+        <w:t>來得到</w:t>
+      </w:r>
+      <w:r>
+        <w:rPr>
+          <w:rFonts w:ascii="Calibri" w:eastAsia="微軟正黑體" w:hAnsi="Calibri" w:cs="Calibri" w:hint="eastAsia"/>
+          <w:color w:val="000000"/>
+        </w:rPr>
+        <w:t>s</w:t>
+      </w:r>
+      <w:r>
+        <w:rPr>
+          <w:rFonts w:ascii="Calibri" w:eastAsia="微軟正黑體" w:hAnsi="Calibri" w:cs="Calibri"/>
+          <w:color w:val="000000"/>
+        </w:rPr>
+        <w:t>um</w:t>
+      </w:r>
+      <w:r>
+        <w:rPr>
+          <w:rFonts w:ascii="Calibri" w:eastAsia="微軟正黑體" w:hAnsi="Calibri" w:cs="Calibri" w:hint="eastAsia"/>
+          <w:color w:val="000000"/>
+        </w:rPr>
+        <w:t>。第一個</w:t>
+      </w:r>
+      <w:r>
+        <w:rPr>
+          <w:rFonts w:ascii="Calibri" w:eastAsia="微軟正黑體" w:hAnsi="Calibri" w:cs="Calibri" w:hint="eastAsia"/>
+          <w:color w:val="000000"/>
+        </w:rPr>
+        <w:t>X</w:t>
+      </w:r>
+      <w:r>
+        <w:rPr>
+          <w:rFonts w:ascii="Calibri" w:eastAsia="微軟正黑體" w:hAnsi="Calibri" w:cs="Calibri"/>
+          <w:color w:val="000000"/>
+        </w:rPr>
+        <w:t>or Gate</w:t>
+      </w:r>
       <w:r>
         <w:rPr>
           <w:rFonts w:ascii="Calibri" w:eastAsia="微軟正黑體" w:hAnsi="Calibri" w:cs="Calibri" w:hint="eastAsia"/>
@@ -1647,31 +1744,134 @@
           <w:rFonts w:ascii="Calibri" w:eastAsia="微軟正黑體" w:hAnsi="Calibri" w:cs="Calibri" w:hint="eastAsia"/>
           <w:color w:val="000000"/>
         </w:rPr>
+        <w:t>o</w:t>
+      </w:r>
+      <w:r>
+        <w:rPr>
+          <w:rFonts w:ascii="Calibri" w:eastAsia="微軟正黑體" w:hAnsi="Calibri" w:cs="Calibri"/>
+          <w:color w:val="000000"/>
+        </w:rPr>
+        <w:t>utput 1</w:t>
+      </w:r>
+      <w:r>
+        <w:rPr>
+          <w:rFonts w:ascii="Calibri" w:eastAsia="微軟正黑體" w:hAnsi="Calibri" w:cs="Calibri" w:hint="eastAsia"/>
+          <w:color w:val="000000"/>
+        </w:rPr>
+        <w:t>，則表示</w:t>
+      </w:r>
+      <w:r>
+        <w:rPr>
+          <w:rFonts w:ascii="Calibri" w:eastAsia="微軟正黑體" w:hAnsi="Calibri" w:cs="Calibri" w:hint="eastAsia"/>
+          <w:color w:val="000000"/>
+        </w:rPr>
         <w:t>a</w:t>
       </w:r>
       <w:r>
         <w:rPr>
+          <w:rFonts w:ascii="Calibri" w:eastAsia="微軟正黑體" w:hAnsi="Calibri" w:cs="Calibri" w:hint="eastAsia"/>
+          <w:color w:val="000000"/>
+        </w:rPr>
+        <w:t>、</w:t>
+      </w:r>
+      <w:r>
+        <w:rPr>
+          <w:rFonts w:ascii="Calibri" w:eastAsia="微軟正黑體" w:hAnsi="Calibri" w:cs="Calibri" w:hint="eastAsia"/>
+          <w:color w:val="000000"/>
+        </w:rPr>
+        <w:t>b</w:t>
+      </w:r>
+      <w:r>
+        <w:rPr>
+          <w:rFonts w:ascii="Calibri" w:eastAsia="微軟正黑體" w:hAnsi="Calibri" w:cs="Calibri" w:hint="eastAsia"/>
+          <w:color w:val="000000"/>
+        </w:rPr>
+        <w:t>中有奇數個</w:t>
+      </w:r>
+      <w:r>
+        <w:rPr>
+          <w:rFonts w:ascii="Calibri" w:eastAsia="微軟正黑體" w:hAnsi="Calibri" w:cs="Calibri" w:hint="eastAsia"/>
+          <w:color w:val="000000"/>
+        </w:rPr>
+        <w:t>1</w:t>
+      </w:r>
+      <w:r>
+        <w:rPr>
+          <w:rFonts w:ascii="Calibri" w:eastAsia="微軟正黑體" w:hAnsi="Calibri" w:cs="Calibri" w:hint="eastAsia"/>
+          <w:color w:val="000000"/>
+        </w:rPr>
+        <w:t>，這時再跟</w:t>
+      </w:r>
+      <w:r>
+        <w:rPr>
+          <w:rFonts w:ascii="Calibri" w:eastAsia="微軟正黑體" w:hAnsi="Calibri" w:cs="Calibri" w:hint="eastAsia"/>
+          <w:color w:val="000000"/>
+        </w:rPr>
+        <w:t>c</w:t>
+      </w:r>
+      <w:r>
+        <w:rPr>
           <w:rFonts w:ascii="Calibri" w:eastAsia="微軟正黑體" w:hAnsi="Calibri" w:cs="Calibri"/>
           <w:color w:val="000000"/>
         </w:rPr>
-        <w:t xml:space="preserve"> != b</w:t>
-      </w:r>
-      <w:r>
-        <w:rPr>
-          <w:rFonts w:ascii="Calibri" w:eastAsia="微軟正黑體" w:hAnsi="Calibri" w:cs="Calibri" w:hint="eastAsia"/>
-          <w:color w:val="000000"/>
-        </w:rPr>
-        <w:t>表示有奇數</w:t>
-      </w:r>
-      <w:proofErr w:type="gramStart"/>
-      <w:r>
-        <w:rPr>
-          <w:rFonts w:ascii="Calibri" w:eastAsia="微軟正黑體" w:hAnsi="Calibri" w:cs="Calibri" w:hint="eastAsia"/>
-          <w:color w:val="000000"/>
-        </w:rPr>
-        <w:t>個</w:t>
-      </w:r>
-      <w:proofErr w:type="gramEnd"/>
+        <w:t>in</w:t>
+      </w:r>
+      <w:r>
+        <w:rPr>
+          <w:rFonts w:ascii="Calibri" w:eastAsia="微軟正黑體" w:hAnsi="Calibri" w:cs="Calibri" w:hint="eastAsia"/>
+          <w:color w:val="000000"/>
+        </w:rPr>
+        <w:t>做</w:t>
+      </w:r>
+      <w:r>
+        <w:rPr>
+          <w:rFonts w:ascii="Calibri" w:eastAsia="微軟正黑體" w:hAnsi="Calibri" w:cs="Calibri" w:hint="eastAsia"/>
+          <w:color w:val="000000"/>
+        </w:rPr>
+        <w:t>X</w:t>
+      </w:r>
+      <w:r>
+        <w:rPr>
+          <w:rFonts w:ascii="Calibri" w:eastAsia="微軟正黑體" w:hAnsi="Calibri" w:cs="Calibri"/>
+          <w:color w:val="000000"/>
+        </w:rPr>
+        <w:t>or</w:t>
+      </w:r>
+      <w:r>
+        <w:rPr>
+          <w:rFonts w:ascii="Calibri" w:eastAsia="微軟正黑體" w:hAnsi="Calibri" w:cs="Calibri" w:hint="eastAsia"/>
+          <w:color w:val="000000"/>
+        </w:rPr>
+        <w:t>，</w:t>
+      </w:r>
+      <w:r>
+        <w:rPr>
+          <w:rFonts w:ascii="Calibri" w:eastAsia="微軟正黑體" w:hAnsi="Calibri" w:cs="Calibri" w:hint="eastAsia"/>
+          <w:color w:val="000000"/>
+        </w:rPr>
+        <w:t>若</w:t>
+      </w:r>
+      <w:r>
+        <w:rPr>
+          <w:rFonts w:ascii="Calibri" w:eastAsia="微軟正黑體" w:hAnsi="Calibri" w:cs="Calibri" w:hint="eastAsia"/>
+          <w:color w:val="000000"/>
+        </w:rPr>
+        <w:t>c</w:t>
+      </w:r>
+      <w:r>
+        <w:rPr>
+          <w:rFonts w:ascii="Calibri" w:eastAsia="微軟正黑體" w:hAnsi="Calibri" w:cs="Calibri"/>
+          <w:color w:val="000000"/>
+        </w:rPr>
+        <w:t>in</w:t>
+      </w:r>
+      <w:r>
+        <w:rPr>
+          <w:rFonts w:ascii="Calibri" w:eastAsia="微軟正黑體" w:hAnsi="Calibri" w:cs="Calibri" w:hint="eastAsia"/>
+          <w:color w:val="000000"/>
+        </w:rPr>
+        <w:t>為</w:t>
+      </w:r>
       <w:r>
         <w:rPr>
           <w:rFonts w:ascii="Calibri" w:eastAsia="微軟正黑體" w:hAnsi="Calibri" w:cs="Calibri" w:hint="eastAsia"/>
@@ -1684,53 +1884,113 @@
           <w:rFonts w:ascii="Calibri" w:eastAsia="微軟正黑體" w:hAnsi="Calibri" w:cs="Calibri" w:hint="eastAsia"/>
           <w:color w:val="000000"/>
         </w:rPr>
-        <w:t>，否則有偶數個</w:t>
-      </w:r>
-      <w:proofErr w:type="gramStart"/>
-      <w:r>
-        <w:rPr>
-          <w:rFonts w:ascii="Calibri" w:eastAsia="微軟正黑體" w:hAnsi="Calibri" w:cs="Calibri" w:hint="eastAsia"/>
-          <w:color w:val="000000"/>
-        </w:rPr>
-        <w:t>）</w:t>
-      </w:r>
-      <w:proofErr w:type="gramEnd"/>
-      <w:r>
-        <w:rPr>
-          <w:rFonts w:ascii="Calibri" w:eastAsia="微軟正黑體" w:hAnsi="Calibri" w:cs="Calibri" w:hint="eastAsia"/>
-          <w:color w:val="000000"/>
-        </w:rPr>
-        <w:t>。</w:t>
-      </w:r>
-      <w:r>
-        <w:rPr>
-          <w:rFonts w:ascii="Calibri" w:eastAsia="微軟正黑體" w:hAnsi="Calibri" w:cs="Calibri" w:hint="eastAsia"/>
-          <w:color w:val="000000"/>
-        </w:rPr>
-        <w:t>而在實作</w:t>
-      </w:r>
-      <w:r>
-        <w:rPr>
-          <w:rFonts w:ascii="Calibri" w:eastAsia="微軟正黑體" w:hAnsi="Calibri" w:cs="Calibri" w:hint="eastAsia"/>
-          <w:color w:val="000000"/>
-        </w:rPr>
-        <w:t>F</w:t>
+        <w:t>則總共有偶數個</w:t>
+      </w:r>
+      <w:r>
+        <w:rPr>
+          <w:rFonts w:ascii="Calibri" w:eastAsia="微軟正黑體" w:hAnsi="Calibri" w:cs="Calibri" w:hint="eastAsia"/>
+          <w:color w:val="000000"/>
+        </w:rPr>
+        <w:t>1</w:t>
+      </w:r>
+      <w:r>
+        <w:rPr>
+          <w:rFonts w:ascii="Calibri" w:eastAsia="微軟正黑體" w:hAnsi="Calibri" w:cs="Calibri" w:hint="eastAsia"/>
+          <w:color w:val="000000"/>
+        </w:rPr>
+        <w:t>，</w:t>
+      </w:r>
+      <w:r>
+        <w:rPr>
+          <w:rFonts w:ascii="Calibri" w:eastAsia="微軟正黑體" w:hAnsi="Calibri" w:cs="Calibri" w:hint="eastAsia"/>
+          <w:color w:val="000000"/>
+        </w:rPr>
+        <w:t>o</w:t>
       </w:r>
       <w:r>
         <w:rPr>
           <w:rFonts w:ascii="Calibri" w:eastAsia="微軟正黑體" w:hAnsi="Calibri" w:cs="Calibri"/>
           <w:color w:val="000000"/>
         </w:rPr>
-        <w:t>ull Adder</w:t>
-      </w:r>
-      <w:r>
-        <w:rPr>
-          <w:rFonts w:ascii="Calibri" w:eastAsia="微軟正黑體" w:hAnsi="Calibri" w:cs="Calibri" w:hint="eastAsia"/>
-          <w:color w:val="000000"/>
-        </w:rPr>
-        <w:t>時，我們使用了兩個</w:t>
-      </w:r>
-      <w:proofErr w:type="spellStart"/>
+        <w:t>utput</w:t>
+      </w:r>
+      <w:r>
+        <w:rPr>
+          <w:rFonts w:ascii="Calibri" w:eastAsia="微軟正黑體" w:hAnsi="Calibri" w:cs="Calibri" w:hint="eastAsia"/>
+          <w:color w:val="000000"/>
+        </w:rPr>
+        <w:t>為</w:t>
+      </w:r>
+      <w:r>
+        <w:rPr>
+          <w:rFonts w:ascii="Calibri" w:eastAsia="微軟正黑體" w:hAnsi="Calibri" w:cs="Calibri" w:hint="eastAsia"/>
+          <w:color w:val="000000"/>
+        </w:rPr>
+        <w:t>0</w:t>
+      </w:r>
+      <w:r>
+        <w:rPr>
+          <w:rFonts w:ascii="Calibri" w:eastAsia="微軟正黑體" w:hAnsi="Calibri" w:cs="Calibri" w:hint="eastAsia"/>
+          <w:color w:val="000000"/>
+        </w:rPr>
+        <w:t>，反之總共有奇數個</w:t>
+      </w:r>
+      <w:r>
+        <w:rPr>
+          <w:rFonts w:ascii="Calibri" w:eastAsia="微軟正黑體" w:hAnsi="Calibri" w:cs="Calibri" w:hint="eastAsia"/>
+          <w:color w:val="000000"/>
+        </w:rPr>
+        <w:t>1</w:t>
+      </w:r>
+      <w:r>
+        <w:rPr>
+          <w:rFonts w:ascii="Calibri" w:eastAsia="微軟正黑體" w:hAnsi="Calibri" w:cs="Calibri" w:hint="eastAsia"/>
+          <w:color w:val="000000"/>
+        </w:rPr>
+        <w:t>，</w:t>
+      </w:r>
+      <w:r>
+        <w:rPr>
+          <w:rFonts w:ascii="Calibri" w:eastAsia="微軟正黑體" w:hAnsi="Calibri" w:cs="Calibri" w:hint="eastAsia"/>
+          <w:color w:val="000000"/>
+        </w:rPr>
+        <w:t>o</w:t>
+      </w:r>
+      <w:r>
+        <w:rPr>
+          <w:rFonts w:ascii="Calibri" w:eastAsia="微軟正黑體" w:hAnsi="Calibri" w:cs="Calibri"/>
+          <w:color w:val="000000"/>
+        </w:rPr>
+        <w:t>utput</w:t>
+      </w:r>
+      <w:r>
+        <w:rPr>
+          <w:rFonts w:ascii="Calibri" w:eastAsia="微軟正黑體" w:hAnsi="Calibri" w:cs="Calibri" w:hint="eastAsia"/>
+          <w:color w:val="000000"/>
+        </w:rPr>
+        <w:t>為</w:t>
+      </w:r>
+      <w:r>
+        <w:rPr>
+          <w:rFonts w:ascii="Calibri" w:eastAsia="微軟正黑體" w:hAnsi="Calibri" w:cs="Calibri" w:hint="eastAsia"/>
+          <w:color w:val="000000"/>
+        </w:rPr>
+        <w:t>1</w:t>
+      </w:r>
+      <w:r>
+        <w:rPr>
+          <w:rFonts w:ascii="Calibri" w:eastAsia="微軟正黑體" w:hAnsi="Calibri" w:cs="Calibri" w:hint="eastAsia"/>
+          <w:color w:val="000000"/>
+        </w:rPr>
+        <w:t>；</w:t>
+      </w:r>
+      <w:r>
+        <w:rPr>
+          <w:rFonts w:ascii="Calibri" w:eastAsia="微軟正黑體" w:hAnsi="Calibri" w:cs="Calibri" w:hint="eastAsia"/>
+          <w:color w:val="000000"/>
+        </w:rPr>
+        <w:t>而若第一個</w:t>
+      </w:r>
       <w:r>
         <w:rPr>
           <w:rFonts w:ascii="Calibri" w:eastAsia="微軟正黑體" w:hAnsi="Calibri" w:cs="Calibri" w:hint="eastAsia"/>
@@ -1743,137 +2003,202 @@
           <w:rFonts w:ascii="Calibri" w:eastAsia="微軟正黑體" w:hAnsi="Calibri" w:cs="Calibri"/>
           <w:color w:val="000000"/>
         </w:rPr>
+        <w:t>or Gate</w:t>
+      </w:r>
+      <w:r>
+        <w:rPr>
+          <w:rFonts w:ascii="Calibri" w:eastAsia="微軟正黑體" w:hAnsi="Calibri" w:cs="Calibri" w:hint="eastAsia"/>
+          <w:color w:val="000000"/>
+        </w:rPr>
+        <w:t xml:space="preserve"> o</w:t>
+      </w:r>
+      <w:r>
+        <w:rPr>
+          <w:rFonts w:ascii="Calibri" w:eastAsia="微軟正黑體" w:hAnsi="Calibri" w:cs="Calibri"/>
+          <w:color w:val="000000"/>
+        </w:rPr>
+        <w:t>utput 0</w:t>
+      </w:r>
+      <w:r>
+        <w:rPr>
+          <w:rFonts w:ascii="Calibri" w:eastAsia="微軟正黑體" w:hAnsi="Calibri" w:cs="Calibri" w:hint="eastAsia"/>
+          <w:color w:val="000000"/>
+        </w:rPr>
+        <w:t>，則表示</w:t>
+      </w:r>
+      <w:r>
+        <w:rPr>
+          <w:rFonts w:ascii="Calibri" w:eastAsia="微軟正黑體" w:hAnsi="Calibri" w:cs="Calibri" w:hint="eastAsia"/>
+          <w:color w:val="000000"/>
+        </w:rPr>
+        <w:t>a</w:t>
+      </w:r>
+      <w:r>
+        <w:rPr>
+          <w:rFonts w:ascii="Calibri" w:eastAsia="微軟正黑體" w:hAnsi="Calibri" w:cs="Calibri" w:hint="eastAsia"/>
+          <w:color w:val="000000"/>
+        </w:rPr>
+        <w:t>、</w:t>
+      </w:r>
+      <w:r>
+        <w:rPr>
+          <w:rFonts w:ascii="Calibri" w:eastAsia="微軟正黑體" w:hAnsi="Calibri" w:cs="Calibri" w:hint="eastAsia"/>
+          <w:color w:val="000000"/>
+        </w:rPr>
+        <w:t>b</w:t>
+      </w:r>
+      <w:r>
+        <w:rPr>
+          <w:rFonts w:ascii="Calibri" w:eastAsia="微軟正黑體" w:hAnsi="Calibri" w:cs="Calibri" w:hint="eastAsia"/>
+          <w:color w:val="000000"/>
+        </w:rPr>
+        <w:t>中有偶數個</w:t>
+      </w:r>
+      <w:r>
+        <w:rPr>
+          <w:rFonts w:ascii="Calibri" w:eastAsia="微軟正黑體" w:hAnsi="Calibri" w:cs="Calibri" w:hint="eastAsia"/>
+          <w:color w:val="000000"/>
+        </w:rPr>
+        <w:t>1</w:t>
+      </w:r>
+      <w:r>
+        <w:rPr>
+          <w:rFonts w:ascii="Calibri" w:eastAsia="微軟正黑體" w:hAnsi="Calibri" w:cs="Calibri" w:hint="eastAsia"/>
+          <w:color w:val="000000"/>
+        </w:rPr>
+        <w:t>，這時再跟</w:t>
+      </w:r>
+      <w:r>
+        <w:rPr>
+          <w:rFonts w:ascii="Calibri" w:eastAsia="微軟正黑體" w:hAnsi="Calibri" w:cs="Calibri" w:hint="eastAsia"/>
+          <w:color w:val="000000"/>
+        </w:rPr>
+        <w:t>c</w:t>
+      </w:r>
+      <w:r>
+        <w:rPr>
+          <w:rFonts w:ascii="Calibri" w:eastAsia="微軟正黑體" w:hAnsi="Calibri" w:cs="Calibri"/>
+          <w:color w:val="000000"/>
+        </w:rPr>
+        <w:t>in</w:t>
+      </w:r>
+      <w:r>
+        <w:rPr>
+          <w:rFonts w:ascii="Calibri" w:eastAsia="微軟正黑體" w:hAnsi="Calibri" w:cs="Calibri" w:hint="eastAsia"/>
+          <w:color w:val="000000"/>
+        </w:rPr>
+        <w:t>做</w:t>
+      </w:r>
+      <w:r>
+        <w:rPr>
+          <w:rFonts w:ascii="Calibri" w:eastAsia="微軟正黑體" w:hAnsi="Calibri" w:cs="Calibri" w:hint="eastAsia"/>
+          <w:color w:val="000000"/>
+        </w:rPr>
+        <w:t>X</w:t>
+      </w:r>
+      <w:r>
+        <w:rPr>
+          <w:rFonts w:ascii="Calibri" w:eastAsia="微軟正黑體" w:hAnsi="Calibri" w:cs="Calibri"/>
+          <w:color w:val="000000"/>
+        </w:rPr>
         <w:t>or</w:t>
       </w:r>
-      <w:proofErr w:type="spellEnd"/>
+      <w:r>
+        <w:rPr>
+          <w:rFonts w:ascii="Calibri" w:eastAsia="微軟正黑體" w:hAnsi="Calibri" w:cs="Calibri" w:hint="eastAsia"/>
+          <w:color w:val="000000"/>
+        </w:rPr>
+        <w:t>，若</w:t>
+      </w:r>
+      <w:r>
+        <w:rPr>
+          <w:rFonts w:ascii="Calibri" w:eastAsia="微軟正黑體" w:hAnsi="Calibri" w:cs="Calibri" w:hint="eastAsia"/>
+          <w:color w:val="000000"/>
+        </w:rPr>
+        <w:t>c</w:t>
+      </w:r>
       <w:r>
         <w:rPr>
           <w:rFonts w:ascii="Calibri" w:eastAsia="微軟正黑體" w:hAnsi="Calibri" w:cs="Calibri"/>
           <w:color w:val="000000"/>
         </w:rPr>
-        <w:t xml:space="preserve"> Gate</w:t>
-      </w:r>
-      <w:r>
-        <w:rPr>
-          <w:rFonts w:ascii="Calibri" w:eastAsia="微軟正黑體" w:hAnsi="Calibri" w:cs="Calibri" w:hint="eastAsia"/>
-          <w:color w:val="000000"/>
-        </w:rPr>
-        <w:t>來得到</w:t>
-      </w:r>
-      <w:r>
-        <w:rPr>
-          <w:rFonts w:ascii="Calibri" w:eastAsia="微軟正黑體" w:hAnsi="Calibri" w:cs="Calibri" w:hint="eastAsia"/>
-          <w:color w:val="000000"/>
-        </w:rPr>
-        <w:t>s</w:t>
+        <w:t>in</w:t>
+      </w:r>
+      <w:r>
+        <w:rPr>
+          <w:rFonts w:ascii="Calibri" w:eastAsia="微軟正黑體" w:hAnsi="Calibri" w:cs="Calibri" w:hint="eastAsia"/>
+          <w:color w:val="000000"/>
+        </w:rPr>
+        <w:t>為</w:t>
+      </w:r>
+      <w:r>
+        <w:rPr>
+          <w:rFonts w:ascii="Calibri" w:eastAsia="微軟正黑體" w:hAnsi="Calibri" w:cs="Calibri" w:hint="eastAsia"/>
+          <w:color w:val="000000"/>
+        </w:rPr>
+        <w:t>1</w:t>
+      </w:r>
+      <w:r>
+        <w:rPr>
+          <w:rFonts w:ascii="Calibri" w:eastAsia="微軟正黑體" w:hAnsi="Calibri" w:cs="Calibri" w:hint="eastAsia"/>
+          <w:color w:val="000000"/>
+        </w:rPr>
+        <w:t>則總共有</w:t>
+      </w:r>
+      <w:r>
+        <w:rPr>
+          <w:rFonts w:ascii="Calibri" w:eastAsia="微軟正黑體" w:hAnsi="Calibri" w:cs="Calibri" w:hint="eastAsia"/>
+          <w:color w:val="000000"/>
+        </w:rPr>
+        <w:t>奇</w:t>
+      </w:r>
+      <w:r>
+        <w:rPr>
+          <w:rFonts w:ascii="Calibri" w:eastAsia="微軟正黑體" w:hAnsi="Calibri" w:cs="Calibri" w:hint="eastAsia"/>
+          <w:color w:val="000000"/>
+        </w:rPr>
+        <w:t>數個</w:t>
+      </w:r>
+      <w:r>
+        <w:rPr>
+          <w:rFonts w:ascii="Calibri" w:eastAsia="微軟正黑體" w:hAnsi="Calibri" w:cs="Calibri" w:hint="eastAsia"/>
+          <w:color w:val="000000"/>
+        </w:rPr>
+        <w:t>1</w:t>
+      </w:r>
+      <w:r>
+        <w:rPr>
+          <w:rFonts w:ascii="Calibri" w:eastAsia="微軟正黑體" w:hAnsi="Calibri" w:cs="Calibri" w:hint="eastAsia"/>
+          <w:color w:val="000000"/>
+        </w:rPr>
+        <w:t>，</w:t>
+      </w:r>
+      <w:r>
+        <w:rPr>
+          <w:rFonts w:ascii="Calibri" w:eastAsia="微軟正黑體" w:hAnsi="Calibri" w:cs="Calibri" w:hint="eastAsia"/>
+          <w:color w:val="000000"/>
+        </w:rPr>
+        <w:t>o</w:t>
       </w:r>
       <w:r>
         <w:rPr>
           <w:rFonts w:ascii="Calibri" w:eastAsia="微軟正黑體" w:hAnsi="Calibri" w:cs="Calibri"/>
           <w:color w:val="000000"/>
         </w:rPr>
-        <w:t>um</w:t>
-      </w:r>
-      <w:r>
-        <w:rPr>
-          <w:rFonts w:ascii="Calibri" w:eastAsia="微軟正黑體" w:hAnsi="Calibri" w:cs="Calibri" w:hint="eastAsia"/>
-          <w:color w:val="000000"/>
-        </w:rPr>
-        <w:t>。第一個</w:t>
-      </w:r>
-      <w:proofErr w:type="spellStart"/>
-      <w:r>
-        <w:rPr>
-          <w:rFonts w:ascii="Calibri" w:eastAsia="微軟正黑體" w:hAnsi="Calibri" w:cs="Calibri" w:hint="eastAsia"/>
-          <w:color w:val="000000"/>
-        </w:rPr>
-        <w:t>X</w:t>
+        <w:t>utput</w:t>
+      </w:r>
+      <w:r>
+        <w:rPr>
+          <w:rFonts w:ascii="Calibri" w:eastAsia="微軟正黑體" w:hAnsi="Calibri" w:cs="Calibri" w:hint="eastAsia"/>
+          <w:color w:val="000000"/>
+        </w:rPr>
+        <w:t>為</w:t>
       </w:r>
       <w:r>
         <w:rPr>
           <w:rFonts w:ascii="Calibri" w:eastAsia="微軟正黑體" w:hAnsi="Calibri" w:cs="Calibri"/>
           <w:color w:val="000000"/>
         </w:rPr>
-        <w:t>or</w:t>
-      </w:r>
-      <w:proofErr w:type="spellEnd"/>
-      <w:r>
-        <w:rPr>
-          <w:rFonts w:ascii="Calibri" w:eastAsia="微軟正黑體" w:hAnsi="Calibri" w:cs="Calibri"/>
-          <w:color w:val="000000"/>
-        </w:rPr>
-        <w:t xml:space="preserve"> Gate</w:t>
-      </w:r>
-      <w:r>
-        <w:rPr>
-          <w:rFonts w:ascii="Calibri" w:eastAsia="微軟正黑體" w:hAnsi="Calibri" w:cs="Calibri" w:hint="eastAsia"/>
-          <w:color w:val="000000"/>
-        </w:rPr>
-        <w:t>若</w:t>
-      </w:r>
-      <w:r>
-        <w:rPr>
-          <w:rFonts w:ascii="Calibri" w:eastAsia="微軟正黑體" w:hAnsi="Calibri" w:cs="Calibri" w:hint="eastAsia"/>
-          <w:color w:val="000000"/>
-        </w:rPr>
-        <w:t>o</w:t>
-      </w:r>
-      <w:r>
-        <w:rPr>
-          <w:rFonts w:ascii="Calibri" w:eastAsia="微軟正黑體" w:hAnsi="Calibri" w:cs="Calibri"/>
-          <w:color w:val="000000"/>
-        </w:rPr>
-        <w:t>utput 1</w:t>
-      </w:r>
-      <w:r>
-        <w:rPr>
-          <w:rFonts w:ascii="Calibri" w:eastAsia="微軟正黑體" w:hAnsi="Calibri" w:cs="Calibri" w:hint="eastAsia"/>
-          <w:color w:val="000000"/>
-        </w:rPr>
-        <w:t>，則表示</w:t>
-      </w:r>
-      <w:r>
-        <w:rPr>
-          <w:rFonts w:ascii="Calibri" w:eastAsia="微軟正黑體" w:hAnsi="Calibri" w:cs="Calibri" w:hint="eastAsia"/>
-          <w:color w:val="000000"/>
-        </w:rPr>
-        <w:t>a</w:t>
-      </w:r>
-      <w:r>
-        <w:rPr>
-          <w:rFonts w:ascii="Calibri" w:eastAsia="微軟正黑體" w:hAnsi="Calibri" w:cs="Calibri" w:hint="eastAsia"/>
-          <w:color w:val="000000"/>
-        </w:rPr>
-        <w:t>、</w:t>
-      </w:r>
-      <w:r>
-        <w:rPr>
-          <w:rFonts w:ascii="Calibri" w:eastAsia="微軟正黑體" w:hAnsi="Calibri" w:cs="Calibri" w:hint="eastAsia"/>
-          <w:color w:val="000000"/>
-        </w:rPr>
-        <w:t>b</w:t>
-      </w:r>
-      <w:r>
-        <w:rPr>
-          <w:rFonts w:ascii="Calibri" w:eastAsia="微軟正黑體" w:hAnsi="Calibri" w:cs="Calibri" w:hint="eastAsia"/>
-          <w:color w:val="000000"/>
-        </w:rPr>
-        <w:t>中有奇數</w:t>
-      </w:r>
-      <w:proofErr w:type="gramStart"/>
-      <w:r>
-        <w:rPr>
-          <w:rFonts w:ascii="Calibri" w:eastAsia="微軟正黑體" w:hAnsi="Calibri" w:cs="Calibri" w:hint="eastAsia"/>
-          <w:color w:val="000000"/>
-        </w:rPr>
-        <w:t>個</w:t>
-      </w:r>
-      <w:proofErr w:type="gramEnd"/>
-      <w:r>
-        <w:rPr>
-          <w:rFonts w:ascii="Calibri" w:eastAsia="微軟正黑體" w:hAnsi="Calibri" w:cs="Calibri" w:hint="eastAsia"/>
-          <w:color w:val="000000"/>
-        </w:rPr>
         <w:t>1</w:t>
       </w:r>
       <w:r>
@@ -1881,469 +2206,6 @@
           <w:rFonts w:ascii="Calibri" w:eastAsia="微軟正黑體" w:hAnsi="Calibri" w:cs="Calibri" w:hint="eastAsia"/>
           <w:color w:val="000000"/>
         </w:rPr>
-        <w:t>，這時再跟</w:t>
-      </w:r>
-      <w:proofErr w:type="spellStart"/>
-      <w:r>
-        <w:rPr>
-          <w:rFonts w:ascii="Calibri" w:eastAsia="微軟正黑體" w:hAnsi="Calibri" w:cs="Calibri" w:hint="eastAsia"/>
-          <w:color w:val="000000"/>
-        </w:rPr>
-        <w:t>c</w:t>
-      </w:r>
-      <w:r>
-        <w:rPr>
-          <w:rFonts w:ascii="Calibri" w:eastAsia="微軟正黑體" w:hAnsi="Calibri" w:cs="Calibri"/>
-          <w:color w:val="000000"/>
-        </w:rPr>
-        <w:t>in</w:t>
-      </w:r>
-      <w:proofErr w:type="spellEnd"/>
-      <w:r>
-        <w:rPr>
-          <w:rFonts w:ascii="Calibri" w:eastAsia="微軟正黑體" w:hAnsi="Calibri" w:cs="Calibri" w:hint="eastAsia"/>
-          <w:color w:val="000000"/>
-        </w:rPr>
-        <w:t>做</w:t>
-      </w:r>
-      <w:proofErr w:type="spellStart"/>
-      <w:r>
-        <w:rPr>
-          <w:rFonts w:ascii="Calibri" w:eastAsia="微軟正黑體" w:hAnsi="Calibri" w:cs="Calibri" w:hint="eastAsia"/>
-          <w:color w:val="000000"/>
-        </w:rPr>
-        <w:t>X</w:t>
-      </w:r>
-      <w:r>
-        <w:rPr>
-          <w:rFonts w:ascii="Calibri" w:eastAsia="微軟正黑體" w:hAnsi="Calibri" w:cs="Calibri"/>
-          <w:color w:val="000000"/>
-        </w:rPr>
-        <w:t>or</w:t>
-      </w:r>
-      <w:proofErr w:type="spellEnd"/>
-      <w:r>
-        <w:rPr>
-          <w:rFonts w:ascii="Calibri" w:eastAsia="微軟正黑體" w:hAnsi="Calibri" w:cs="Calibri" w:hint="eastAsia"/>
-          <w:color w:val="000000"/>
-        </w:rPr>
-        <w:t>，</w:t>
-      </w:r>
-      <w:r>
-        <w:rPr>
-          <w:rFonts w:ascii="Calibri" w:eastAsia="微軟正黑體" w:hAnsi="Calibri" w:cs="Calibri" w:hint="eastAsia"/>
-          <w:color w:val="000000"/>
-        </w:rPr>
-        <w:t>若</w:t>
-      </w:r>
-      <w:proofErr w:type="spellStart"/>
-      <w:r>
-        <w:rPr>
-          <w:rFonts w:ascii="Calibri" w:eastAsia="微軟正黑體" w:hAnsi="Calibri" w:cs="Calibri" w:hint="eastAsia"/>
-          <w:color w:val="000000"/>
-        </w:rPr>
-        <w:t>c</w:t>
-      </w:r>
-      <w:r>
-        <w:rPr>
-          <w:rFonts w:ascii="Calibri" w:eastAsia="微軟正黑體" w:hAnsi="Calibri" w:cs="Calibri"/>
-          <w:color w:val="000000"/>
-        </w:rPr>
-        <w:t>in</w:t>
-      </w:r>
-      <w:proofErr w:type="spellEnd"/>
-      <w:r>
-        <w:rPr>
-          <w:rFonts w:ascii="Calibri" w:eastAsia="微軟正黑體" w:hAnsi="Calibri" w:cs="Calibri" w:hint="eastAsia"/>
-          <w:color w:val="000000"/>
-        </w:rPr>
-        <w:t>為</w:t>
-      </w:r>
-      <w:r>
-        <w:rPr>
-          <w:rFonts w:ascii="Calibri" w:eastAsia="微軟正黑體" w:hAnsi="Calibri" w:cs="Calibri" w:hint="eastAsia"/>
-          <w:color w:val="000000"/>
-        </w:rPr>
-        <w:t>1</w:t>
-      </w:r>
-      <w:r>
-        <w:rPr>
-          <w:rFonts w:ascii="Calibri" w:eastAsia="微軟正黑體" w:hAnsi="Calibri" w:cs="Calibri" w:hint="eastAsia"/>
-          <w:color w:val="000000"/>
-        </w:rPr>
-        <w:t>則總共有偶數</w:t>
-      </w:r>
-      <w:proofErr w:type="gramStart"/>
-      <w:r>
-        <w:rPr>
-          <w:rFonts w:ascii="Calibri" w:eastAsia="微軟正黑體" w:hAnsi="Calibri" w:cs="Calibri" w:hint="eastAsia"/>
-          <w:color w:val="000000"/>
-        </w:rPr>
-        <w:t>個</w:t>
-      </w:r>
-      <w:proofErr w:type="gramEnd"/>
-      <w:r>
-        <w:rPr>
-          <w:rFonts w:ascii="Calibri" w:eastAsia="微軟正黑體" w:hAnsi="Calibri" w:cs="Calibri" w:hint="eastAsia"/>
-          <w:color w:val="000000"/>
-        </w:rPr>
-        <w:t>1</w:t>
-      </w:r>
-      <w:r>
-        <w:rPr>
-          <w:rFonts w:ascii="Calibri" w:eastAsia="微軟正黑體" w:hAnsi="Calibri" w:cs="Calibri" w:hint="eastAsia"/>
-          <w:color w:val="000000"/>
-        </w:rPr>
-        <w:t>，</w:t>
-      </w:r>
-      <w:r>
-        <w:rPr>
-          <w:rFonts w:ascii="Calibri" w:eastAsia="微軟正黑體" w:hAnsi="Calibri" w:cs="Calibri" w:hint="eastAsia"/>
-          <w:color w:val="000000"/>
-        </w:rPr>
-        <w:t>o</w:t>
-      </w:r>
-      <w:r>
-        <w:rPr>
-          <w:rFonts w:ascii="Calibri" w:eastAsia="微軟正黑體" w:hAnsi="Calibri" w:cs="Calibri"/>
-          <w:color w:val="000000"/>
-        </w:rPr>
-        <w:t>utput</w:t>
-      </w:r>
-      <w:r>
-        <w:rPr>
-          <w:rFonts w:ascii="Calibri" w:eastAsia="微軟正黑體" w:hAnsi="Calibri" w:cs="Calibri" w:hint="eastAsia"/>
-          <w:color w:val="000000"/>
-        </w:rPr>
-        <w:t>為</w:t>
-      </w:r>
-      <w:r>
-        <w:rPr>
-          <w:rFonts w:ascii="Calibri" w:eastAsia="微軟正黑體" w:hAnsi="Calibri" w:cs="Calibri" w:hint="eastAsia"/>
-          <w:color w:val="000000"/>
-        </w:rPr>
-        <w:t>0</w:t>
-      </w:r>
-      <w:r>
-        <w:rPr>
-          <w:rFonts w:ascii="Calibri" w:eastAsia="微軟正黑體" w:hAnsi="Calibri" w:cs="Calibri" w:hint="eastAsia"/>
-          <w:color w:val="000000"/>
-        </w:rPr>
-        <w:t>，反之總共有奇數</w:t>
-      </w:r>
-      <w:proofErr w:type="gramStart"/>
-      <w:r>
-        <w:rPr>
-          <w:rFonts w:ascii="Calibri" w:eastAsia="微軟正黑體" w:hAnsi="Calibri" w:cs="Calibri" w:hint="eastAsia"/>
-          <w:color w:val="000000"/>
-        </w:rPr>
-        <w:t>個</w:t>
-      </w:r>
-      <w:proofErr w:type="gramEnd"/>
-      <w:r>
-        <w:rPr>
-          <w:rFonts w:ascii="Calibri" w:eastAsia="微軟正黑體" w:hAnsi="Calibri" w:cs="Calibri" w:hint="eastAsia"/>
-          <w:color w:val="000000"/>
-        </w:rPr>
-        <w:t>1</w:t>
-      </w:r>
-      <w:r>
-        <w:rPr>
-          <w:rFonts w:ascii="Calibri" w:eastAsia="微軟正黑體" w:hAnsi="Calibri" w:cs="Calibri" w:hint="eastAsia"/>
-          <w:color w:val="000000"/>
-        </w:rPr>
-        <w:t>，</w:t>
-      </w:r>
-      <w:r>
-        <w:rPr>
-          <w:rFonts w:ascii="Calibri" w:eastAsia="微軟正黑體" w:hAnsi="Calibri" w:cs="Calibri" w:hint="eastAsia"/>
-          <w:color w:val="000000"/>
-        </w:rPr>
-        <w:t>o</w:t>
-      </w:r>
-      <w:r>
-        <w:rPr>
-          <w:rFonts w:ascii="Calibri" w:eastAsia="微軟正黑體" w:hAnsi="Calibri" w:cs="Calibri"/>
-          <w:color w:val="000000"/>
-        </w:rPr>
-        <w:t>utput</w:t>
-      </w:r>
-      <w:r>
-        <w:rPr>
-          <w:rFonts w:ascii="Calibri" w:eastAsia="微軟正黑體" w:hAnsi="Calibri" w:cs="Calibri" w:hint="eastAsia"/>
-          <w:color w:val="000000"/>
-        </w:rPr>
-        <w:t>為</w:t>
-      </w:r>
-      <w:r>
-        <w:rPr>
-          <w:rFonts w:ascii="Calibri" w:eastAsia="微軟正黑體" w:hAnsi="Calibri" w:cs="Calibri" w:hint="eastAsia"/>
-          <w:color w:val="000000"/>
-        </w:rPr>
-        <w:t>1</w:t>
-      </w:r>
-      <w:r>
-        <w:rPr>
-          <w:rFonts w:ascii="Calibri" w:eastAsia="微軟正黑體" w:hAnsi="Calibri" w:cs="Calibri" w:hint="eastAsia"/>
-          <w:color w:val="000000"/>
-        </w:rPr>
-        <w:t>；</w:t>
-      </w:r>
-      <w:r>
-        <w:rPr>
-          <w:rFonts w:ascii="Calibri" w:eastAsia="微軟正黑體" w:hAnsi="Calibri" w:cs="Calibri" w:hint="eastAsia"/>
-          <w:color w:val="000000"/>
-        </w:rPr>
-        <w:t>而若第一個</w:t>
-      </w:r>
-      <w:proofErr w:type="spellStart"/>
-      <w:r>
-        <w:rPr>
-          <w:rFonts w:ascii="Calibri" w:eastAsia="微軟正黑體" w:hAnsi="Calibri" w:cs="Calibri" w:hint="eastAsia"/>
-          <w:color w:val="000000"/>
-        </w:rPr>
-        <w:t>X</w:t>
-      </w:r>
-      <w:r>
-        <w:rPr>
-          <w:rFonts w:ascii="Calibri" w:eastAsia="微軟正黑體" w:hAnsi="Calibri" w:cs="Calibri"/>
-          <w:color w:val="000000"/>
-        </w:rPr>
-        <w:t>or</w:t>
-      </w:r>
-      <w:proofErr w:type="spellEnd"/>
-      <w:r>
-        <w:rPr>
-          <w:rFonts w:ascii="Calibri" w:eastAsia="微軟正黑體" w:hAnsi="Calibri" w:cs="Calibri"/>
-          <w:color w:val="000000"/>
-        </w:rPr>
-        <w:t xml:space="preserve"> Gate</w:t>
-      </w:r>
-      <w:r>
-        <w:rPr>
-          <w:rFonts w:ascii="Calibri" w:eastAsia="微軟正黑體" w:hAnsi="Calibri" w:cs="Calibri" w:hint="eastAsia"/>
-          <w:color w:val="000000"/>
-        </w:rPr>
-        <w:t xml:space="preserve"> o</w:t>
-      </w:r>
-      <w:r>
-        <w:rPr>
-          <w:rFonts w:ascii="Calibri" w:eastAsia="微軟正黑體" w:hAnsi="Calibri" w:cs="Calibri"/>
-          <w:color w:val="000000"/>
-        </w:rPr>
-        <w:t>utput 0</w:t>
-      </w:r>
-      <w:r>
-        <w:rPr>
-          <w:rFonts w:ascii="Calibri" w:eastAsia="微軟正黑體" w:hAnsi="Calibri" w:cs="Calibri" w:hint="eastAsia"/>
-          <w:color w:val="000000"/>
-        </w:rPr>
-        <w:t>，則表示</w:t>
-      </w:r>
-      <w:r>
-        <w:rPr>
-          <w:rFonts w:ascii="Calibri" w:eastAsia="微軟正黑體" w:hAnsi="Calibri" w:cs="Calibri" w:hint="eastAsia"/>
-          <w:color w:val="000000"/>
-        </w:rPr>
-        <w:t>a</w:t>
-      </w:r>
-      <w:r>
-        <w:rPr>
-          <w:rFonts w:ascii="Calibri" w:eastAsia="微軟正黑體" w:hAnsi="Calibri" w:cs="Calibri" w:hint="eastAsia"/>
-          <w:color w:val="000000"/>
-        </w:rPr>
-        <w:t>、</w:t>
-      </w:r>
-      <w:r>
-        <w:rPr>
-          <w:rFonts w:ascii="Calibri" w:eastAsia="微軟正黑體" w:hAnsi="Calibri" w:cs="Calibri" w:hint="eastAsia"/>
-          <w:color w:val="000000"/>
-        </w:rPr>
-        <w:t>b</w:t>
-      </w:r>
-      <w:r>
-        <w:rPr>
-          <w:rFonts w:ascii="Calibri" w:eastAsia="微軟正黑體" w:hAnsi="Calibri" w:cs="Calibri" w:hint="eastAsia"/>
-          <w:color w:val="000000"/>
-        </w:rPr>
-        <w:t>中有偶數</w:t>
-      </w:r>
-      <w:proofErr w:type="gramStart"/>
-      <w:r>
-        <w:rPr>
-          <w:rFonts w:ascii="Calibri" w:eastAsia="微軟正黑體" w:hAnsi="Calibri" w:cs="Calibri" w:hint="eastAsia"/>
-          <w:color w:val="000000"/>
-        </w:rPr>
-        <w:t>個</w:t>
-      </w:r>
-      <w:proofErr w:type="gramEnd"/>
-      <w:r>
-        <w:rPr>
-          <w:rFonts w:ascii="Calibri" w:eastAsia="微軟正黑體" w:hAnsi="Calibri" w:cs="Calibri" w:hint="eastAsia"/>
-          <w:color w:val="000000"/>
-        </w:rPr>
-        <w:t>1</w:t>
-      </w:r>
-      <w:r>
-        <w:rPr>
-          <w:rFonts w:ascii="Calibri" w:eastAsia="微軟正黑體" w:hAnsi="Calibri" w:cs="Calibri" w:hint="eastAsia"/>
-          <w:color w:val="000000"/>
-        </w:rPr>
-        <w:t>，這時再跟</w:t>
-      </w:r>
-      <w:proofErr w:type="spellStart"/>
-      <w:r>
-        <w:rPr>
-          <w:rFonts w:ascii="Calibri" w:eastAsia="微軟正黑體" w:hAnsi="Calibri" w:cs="Calibri" w:hint="eastAsia"/>
-          <w:color w:val="000000"/>
-        </w:rPr>
-        <w:t>c</w:t>
-      </w:r>
-      <w:r>
-        <w:rPr>
-          <w:rFonts w:ascii="Calibri" w:eastAsia="微軟正黑體" w:hAnsi="Calibri" w:cs="Calibri"/>
-          <w:color w:val="000000"/>
-        </w:rPr>
-        <w:t>in</w:t>
-      </w:r>
-      <w:proofErr w:type="spellEnd"/>
-      <w:r>
-        <w:rPr>
-          <w:rFonts w:ascii="Calibri" w:eastAsia="微軟正黑體" w:hAnsi="Calibri" w:cs="Calibri" w:hint="eastAsia"/>
-          <w:color w:val="000000"/>
-        </w:rPr>
-        <w:t>做</w:t>
-      </w:r>
-      <w:proofErr w:type="spellStart"/>
-      <w:r>
-        <w:rPr>
-          <w:rFonts w:ascii="Calibri" w:eastAsia="微軟正黑體" w:hAnsi="Calibri" w:cs="Calibri" w:hint="eastAsia"/>
-          <w:color w:val="000000"/>
-        </w:rPr>
-        <w:t>X</w:t>
-      </w:r>
-      <w:r>
-        <w:rPr>
-          <w:rFonts w:ascii="Calibri" w:eastAsia="微軟正黑體" w:hAnsi="Calibri" w:cs="Calibri"/>
-          <w:color w:val="000000"/>
-        </w:rPr>
-        <w:t>or</w:t>
-      </w:r>
-      <w:proofErr w:type="spellEnd"/>
-      <w:r>
-        <w:rPr>
-          <w:rFonts w:ascii="Calibri" w:eastAsia="微軟正黑體" w:hAnsi="Calibri" w:cs="Calibri" w:hint="eastAsia"/>
-          <w:color w:val="000000"/>
-        </w:rPr>
-        <w:t>，若</w:t>
-      </w:r>
-      <w:proofErr w:type="spellStart"/>
-      <w:r>
-        <w:rPr>
-          <w:rFonts w:ascii="Calibri" w:eastAsia="微軟正黑體" w:hAnsi="Calibri" w:cs="Calibri" w:hint="eastAsia"/>
-          <w:color w:val="000000"/>
-        </w:rPr>
-        <w:t>c</w:t>
-      </w:r>
-      <w:r>
-        <w:rPr>
-          <w:rFonts w:ascii="Calibri" w:eastAsia="微軟正黑體" w:hAnsi="Calibri" w:cs="Calibri"/>
-          <w:color w:val="000000"/>
-        </w:rPr>
-        <w:t>in</w:t>
-      </w:r>
-      <w:proofErr w:type="spellEnd"/>
-      <w:r>
-        <w:rPr>
-          <w:rFonts w:ascii="Calibri" w:eastAsia="微軟正黑體" w:hAnsi="Calibri" w:cs="Calibri" w:hint="eastAsia"/>
-          <w:color w:val="000000"/>
-        </w:rPr>
-        <w:t>為</w:t>
-      </w:r>
-      <w:r>
-        <w:rPr>
-          <w:rFonts w:ascii="Calibri" w:eastAsia="微軟正黑體" w:hAnsi="Calibri" w:cs="Calibri" w:hint="eastAsia"/>
-          <w:color w:val="000000"/>
-        </w:rPr>
-        <w:t>1</w:t>
-      </w:r>
-      <w:r>
-        <w:rPr>
-          <w:rFonts w:ascii="Calibri" w:eastAsia="微軟正黑體" w:hAnsi="Calibri" w:cs="Calibri" w:hint="eastAsia"/>
-          <w:color w:val="000000"/>
-        </w:rPr>
-        <w:t>則總共有</w:t>
-      </w:r>
-      <w:r>
-        <w:rPr>
-          <w:rFonts w:ascii="Calibri" w:eastAsia="微軟正黑體" w:hAnsi="Calibri" w:cs="Calibri" w:hint="eastAsia"/>
-          <w:color w:val="000000"/>
-        </w:rPr>
-        <w:t>奇</w:t>
-      </w:r>
-      <w:r>
-        <w:rPr>
-          <w:rFonts w:ascii="Calibri" w:eastAsia="微軟正黑體" w:hAnsi="Calibri" w:cs="Calibri" w:hint="eastAsia"/>
-          <w:color w:val="000000"/>
-        </w:rPr>
-        <w:t>數</w:t>
-      </w:r>
-      <w:proofErr w:type="gramStart"/>
-      <w:r>
-        <w:rPr>
-          <w:rFonts w:ascii="Calibri" w:eastAsia="微軟正黑體" w:hAnsi="Calibri" w:cs="Calibri" w:hint="eastAsia"/>
-          <w:color w:val="000000"/>
-        </w:rPr>
-        <w:t>個</w:t>
-      </w:r>
-      <w:proofErr w:type="gramEnd"/>
-      <w:r>
-        <w:rPr>
-          <w:rFonts w:ascii="Calibri" w:eastAsia="微軟正黑體" w:hAnsi="Calibri" w:cs="Calibri" w:hint="eastAsia"/>
-          <w:color w:val="000000"/>
-        </w:rPr>
-        <w:t>1</w:t>
-      </w:r>
-      <w:r>
-        <w:rPr>
-          <w:rFonts w:ascii="Calibri" w:eastAsia="微軟正黑體" w:hAnsi="Calibri" w:cs="Calibri" w:hint="eastAsia"/>
-          <w:color w:val="000000"/>
-        </w:rPr>
-        <w:t>，</w:t>
-      </w:r>
-      <w:r>
-        <w:rPr>
-          <w:rFonts w:ascii="Calibri" w:eastAsia="微軟正黑體" w:hAnsi="Calibri" w:cs="Calibri" w:hint="eastAsia"/>
-          <w:color w:val="000000"/>
-        </w:rPr>
-        <w:t>o</w:t>
-      </w:r>
-      <w:r>
-        <w:rPr>
-          <w:rFonts w:ascii="Calibri" w:eastAsia="微軟正黑體" w:hAnsi="Calibri" w:cs="Calibri"/>
-          <w:color w:val="000000"/>
-        </w:rPr>
-        <w:t>utput</w:t>
-      </w:r>
-      <w:r>
-        <w:rPr>
-          <w:rFonts w:ascii="Calibri" w:eastAsia="微軟正黑體" w:hAnsi="Calibri" w:cs="Calibri" w:hint="eastAsia"/>
-          <w:color w:val="000000"/>
-        </w:rPr>
-        <w:t>為</w:t>
-      </w:r>
-      <w:r>
-        <w:rPr>
-          <w:rFonts w:ascii="Calibri" w:eastAsia="微軟正黑體" w:hAnsi="Calibri" w:cs="Calibri"/>
-          <w:color w:val="000000"/>
-        </w:rPr>
-        <w:t>1</w:t>
-      </w:r>
-      <w:r>
-        <w:rPr>
-          <w:rFonts w:ascii="Calibri" w:eastAsia="微軟正黑體" w:hAnsi="Calibri" w:cs="Calibri" w:hint="eastAsia"/>
-          <w:color w:val="000000"/>
-        </w:rPr>
         <w:t>，反之總共有</w:t>
       </w:r>
       <w:r>
@@ -2358,17 +2220,8 @@
           <w:rFonts w:ascii="Calibri" w:eastAsia="微軟正黑體" w:hAnsi="Calibri" w:cs="Calibri" w:hint="eastAsia"/>
           <w:color w:val="000000"/>
         </w:rPr>
-        <w:t>數</w:t>
-      </w:r>
-      <w:proofErr w:type="gramStart"/>
-      <w:r>
-        <w:rPr>
-          <w:rFonts w:ascii="Calibri" w:eastAsia="微軟正黑體" w:hAnsi="Calibri" w:cs="Calibri" w:hint="eastAsia"/>
-          <w:color w:val="000000"/>
-        </w:rPr>
-        <w:t>個</w:t>
-      </w:r>
-      <w:proofErr w:type="gramEnd"/>
+        <w:t>數個</w:t>
+      </w:r>
       <w:r>
         <w:rPr>
           <w:rFonts w:ascii="Calibri" w:eastAsia="微軟正黑體" w:hAnsi="Calibri" w:cs="Calibri" w:hint="eastAsia"/>
@@ -2463,7 +2316,6 @@
           <w:color w:val="000000"/>
         </w:rPr>
       </w:pPr>
-      <w:proofErr w:type="spellStart"/>
       <w:r>
         <w:rPr>
           <w:rFonts w:ascii="Calibri" w:eastAsia="微軟正黑體" w:hAnsi="Calibri" w:cs="Calibri"/>
@@ -2471,7 +2323,6 @@
         </w:rPr>
         <w:t>cout</w:t>
       </w:r>
-      <w:proofErr w:type="spellEnd"/>
       <w:r>
         <w:rPr>
           <w:rFonts w:ascii="Calibri" w:eastAsia="微軟正黑體" w:hAnsi="Calibri" w:cs="Calibri" w:hint="eastAsia"/>
@@ -2537,7 +2388,6 @@
         </w:rPr>
         <w:t>，則</w:t>
       </w:r>
-      <w:proofErr w:type="spellStart"/>
       <w:r>
         <w:rPr>
           <w:rFonts w:ascii="Calibri" w:eastAsia="微軟正黑體" w:hAnsi="Calibri" w:cs="Calibri" w:hint="eastAsia"/>
@@ -2552,7 +2402,6 @@
         </w:rPr>
         <w:t>out</w:t>
       </w:r>
-      <w:proofErr w:type="spellEnd"/>
       <w:r>
         <w:rPr>
           <w:rFonts w:ascii="Calibri" w:eastAsia="微軟正黑體" w:hAnsi="Calibri" w:cs="Calibri" w:hint="eastAsia"/>
@@ -2616,7 +2465,6 @@
         </w:rPr>
         <w:t>的</w:t>
       </w:r>
-      <w:proofErr w:type="spellStart"/>
       <w:r>
         <w:rPr>
           <w:rFonts w:ascii="Calibri" w:eastAsia="微軟正黑體" w:hAnsi="Calibri" w:cs="Calibri" w:hint="eastAsia"/>
@@ -2631,7 +2479,6 @@
         </w:rPr>
         <w:t>out</w:t>
       </w:r>
-      <w:proofErr w:type="spellEnd"/>
       <w:r>
         <w:rPr>
           <w:rFonts w:ascii="Calibri" w:eastAsia="微軟正黑體" w:hAnsi="Calibri" w:cs="Calibri" w:hint="eastAsia"/>
@@ -2716,7 +2563,6 @@
         </w:rPr>
         <w:t>的</w:t>
       </w:r>
-      <w:proofErr w:type="spellStart"/>
       <w:r>
         <w:rPr>
           <w:rFonts w:ascii="Calibri" w:eastAsia="微軟正黑體" w:hAnsi="Calibri" w:cs="Calibri" w:hint="eastAsia"/>
@@ -2731,7 +2577,6 @@
         </w:rPr>
         <w:t>out</w:t>
       </w:r>
-      <w:proofErr w:type="spellEnd"/>
       <w:r>
         <w:rPr>
           <w:rFonts w:ascii="Calibri" w:eastAsia="微軟正黑體" w:hAnsi="Calibri" w:cs="Calibri" w:hint="eastAsia"/>
@@ -2772,103 +2617,83 @@
           <w:rFonts w:ascii="Calibri" w:eastAsia="微軟正黑體" w:hAnsi="Calibri" w:cs="Calibri"/>
           <w:color w:val="000000"/>
         </w:rPr>
-        <w:t xml:space="preserve"> &amp; </w:t>
-      </w:r>
-      <w:proofErr w:type="spellStart"/>
+        <w:t xml:space="preserve"> &amp; cin</w:t>
+      </w:r>
+      <w:r>
+        <w:rPr>
+          <w:rFonts w:ascii="Calibri" w:eastAsia="微軟正黑體" w:hAnsi="Calibri" w:cs="Calibri" w:hint="eastAsia"/>
+          <w:color w:val="000000"/>
+        </w:rPr>
+        <w:t>、</w:t>
+      </w:r>
+      <w:r>
+        <w:rPr>
+          <w:rFonts w:ascii="Calibri" w:eastAsia="微軟正黑體" w:hAnsi="Calibri" w:cs="Calibri" w:hint="eastAsia"/>
+          <w:color w:val="000000"/>
+        </w:rPr>
+        <w:t>b</w:t>
+      </w:r>
       <w:r>
         <w:rPr>
           <w:rFonts w:ascii="Calibri" w:eastAsia="微軟正黑體" w:hAnsi="Calibri" w:cs="Calibri"/>
           <w:color w:val="000000"/>
         </w:rPr>
-        <w:t>cin</w:t>
-      </w:r>
-      <w:proofErr w:type="spellEnd"/>
-      <w:r>
-        <w:rPr>
-          <w:rFonts w:ascii="Calibri" w:eastAsia="微軟正黑體" w:hAnsi="Calibri" w:cs="Calibri" w:hint="eastAsia"/>
-          <w:color w:val="000000"/>
-        </w:rPr>
-        <w:t>、</w:t>
-      </w:r>
-      <w:r>
-        <w:rPr>
-          <w:rFonts w:ascii="Calibri" w:eastAsia="微軟正黑體" w:hAnsi="Calibri" w:cs="Calibri" w:hint="eastAsia"/>
-          <w:color w:val="000000"/>
-        </w:rPr>
-        <w:t>b</w:t>
+        <w:t xml:space="preserve"> &amp; cin</w:t>
+      </w:r>
+      <w:r>
+        <w:rPr>
+          <w:rFonts w:ascii="Calibri" w:eastAsia="微軟正黑體" w:hAnsi="Calibri" w:cs="Calibri" w:hint="eastAsia"/>
+          <w:color w:val="000000"/>
+        </w:rPr>
+        <w:t>任一個成立，</w:t>
+      </w:r>
+      <w:r>
+        <w:rPr>
+          <w:rFonts w:ascii="Calibri" w:eastAsia="微軟正黑體" w:hAnsi="Calibri" w:cs="Calibri" w:hint="eastAsia"/>
+          <w:color w:val="000000"/>
+        </w:rPr>
+        <w:t>c</w:t>
       </w:r>
       <w:r>
         <w:rPr>
           <w:rFonts w:ascii="Calibri" w:eastAsia="微軟正黑體" w:hAnsi="Calibri" w:cs="Calibri"/>
           <w:color w:val="000000"/>
         </w:rPr>
-        <w:t xml:space="preserve"> &amp; </w:t>
-      </w:r>
-      <w:proofErr w:type="spellStart"/>
+        <w:t>out</w:t>
+      </w:r>
+      <w:r>
+        <w:rPr>
+          <w:rFonts w:ascii="Calibri" w:eastAsia="微軟正黑體" w:hAnsi="Calibri" w:cs="Calibri" w:hint="eastAsia"/>
+          <w:color w:val="000000"/>
+        </w:rPr>
+        <w:t>的值便為</w:t>
+      </w:r>
+      <w:r>
+        <w:rPr>
+          <w:rFonts w:ascii="Calibri" w:eastAsia="微軟正黑體" w:hAnsi="Calibri" w:cs="Calibri" w:hint="eastAsia"/>
+          <w:color w:val="000000"/>
+        </w:rPr>
+        <w:t>1</w:t>
+      </w:r>
+      <w:r>
+        <w:rPr>
+          <w:rFonts w:ascii="Calibri" w:eastAsia="微軟正黑體" w:hAnsi="Calibri" w:cs="Calibri" w:hint="eastAsia"/>
+          <w:color w:val="000000"/>
+        </w:rPr>
+        <w:t>，我們只要將這三項的值做</w:t>
+      </w:r>
+      <w:r>
+        <w:rPr>
+          <w:rFonts w:ascii="Calibri" w:eastAsia="微軟正黑體" w:hAnsi="Calibri" w:cs="Calibri" w:hint="eastAsia"/>
+          <w:color w:val="000000"/>
+        </w:rPr>
+        <w:t>o</w:t>
+      </w:r>
       <w:r>
         <w:rPr>
           <w:rFonts w:ascii="Calibri" w:eastAsia="微軟正黑體" w:hAnsi="Calibri" w:cs="Calibri"/>
           <w:color w:val="000000"/>
         </w:rPr>
-        <w:t>cin</w:t>
-      </w:r>
-      <w:proofErr w:type="spellEnd"/>
-      <w:r>
-        <w:rPr>
-          <w:rFonts w:ascii="Calibri" w:eastAsia="微軟正黑體" w:hAnsi="Calibri" w:cs="Calibri" w:hint="eastAsia"/>
-          <w:color w:val="000000"/>
-        </w:rPr>
-        <w:t>任一個成立，</w:t>
-      </w:r>
-      <w:proofErr w:type="spellStart"/>
-      <w:r>
-        <w:rPr>
-          <w:rFonts w:ascii="Calibri" w:eastAsia="微軟正黑體" w:hAnsi="Calibri" w:cs="Calibri" w:hint="eastAsia"/>
-          <w:color w:val="000000"/>
-        </w:rPr>
-        <w:t>c</w:t>
-      </w:r>
-      <w:r>
-        <w:rPr>
-          <w:rFonts w:ascii="Calibri" w:eastAsia="微軟正黑體" w:hAnsi="Calibri" w:cs="Calibri"/>
-          <w:color w:val="000000"/>
-        </w:rPr>
-        <w:t>out</w:t>
-      </w:r>
-      <w:proofErr w:type="spellEnd"/>
-      <w:r>
-        <w:rPr>
-          <w:rFonts w:ascii="Calibri" w:eastAsia="微軟正黑體" w:hAnsi="Calibri" w:cs="Calibri" w:hint="eastAsia"/>
-          <w:color w:val="000000"/>
-        </w:rPr>
-        <w:t>的值便為</w:t>
-      </w:r>
-      <w:r>
-        <w:rPr>
-          <w:rFonts w:ascii="Calibri" w:eastAsia="微軟正黑體" w:hAnsi="Calibri" w:cs="Calibri" w:hint="eastAsia"/>
-          <w:color w:val="000000"/>
-        </w:rPr>
-        <w:t>1</w:t>
-      </w:r>
-      <w:r>
-        <w:rPr>
-          <w:rFonts w:ascii="Calibri" w:eastAsia="微軟正黑體" w:hAnsi="Calibri" w:cs="Calibri" w:hint="eastAsia"/>
-          <w:color w:val="000000"/>
-        </w:rPr>
-        <w:t>，我們只要將這三項的值做</w:t>
-      </w:r>
-      <w:r>
-        <w:rPr>
-          <w:rFonts w:ascii="Calibri" w:eastAsia="微軟正黑體" w:hAnsi="Calibri" w:cs="Calibri" w:hint="eastAsia"/>
-          <w:color w:val="000000"/>
-        </w:rPr>
-        <w:t>o</w:t>
-      </w:r>
-      <w:r>
-        <w:rPr>
-          <w:rFonts w:ascii="Calibri" w:eastAsia="微軟正黑體" w:hAnsi="Calibri" w:cs="Calibri"/>
-          <w:color w:val="000000"/>
-        </w:rPr>
         <w:t>r</w:t>
       </w:r>
       <w:r>
@@ -2878,7 +2703,6 @@
         </w:rPr>
         <w:t>即為</w:t>
       </w:r>
-      <w:proofErr w:type="spellStart"/>
       <w:r>
         <w:rPr>
           <w:rFonts w:ascii="Calibri" w:eastAsia="微軟正黑體" w:hAnsi="Calibri" w:cs="Calibri" w:hint="eastAsia"/>
@@ -2886,7 +2710,6 @@
         </w:rPr>
         <w:t>cout</w:t>
       </w:r>
-      <w:proofErr w:type="spellEnd"/>
       <w:r>
         <w:rPr>
           <w:rFonts w:ascii="Calibri" w:eastAsia="微軟正黑體" w:hAnsi="Calibri" w:cs="Calibri" w:hint="eastAsia"/>
@@ -3191,7 +3014,6 @@
         </w:rPr>
         <w:t>與</w:t>
       </w:r>
-      <w:proofErr w:type="spellStart"/>
       <w:r>
         <w:rPr>
           <w:rFonts w:ascii="Calibri" w:eastAsia="微軟正黑體" w:hAnsi="Calibri" w:cs="Calibri" w:hint="eastAsia"/>
@@ -3206,7 +3028,6 @@
         </w:rPr>
         <w:t>in</w:t>
       </w:r>
-      <w:proofErr w:type="spellEnd"/>
       <w:r>
         <w:rPr>
           <w:rFonts w:ascii="Calibri" w:eastAsia="微軟正黑體" w:hAnsi="Calibri" w:cs="Calibri" w:hint="eastAsia"/>
@@ -4201,7 +4022,6 @@
         </w:rPr>
         <w:t>將</w:t>
       </w:r>
-      <w:proofErr w:type="spellStart"/>
       <w:r>
         <w:rPr>
           <w:rFonts w:eastAsia="微軟正黑體" w:hint="eastAsia"/>
@@ -4216,7 +4036,6 @@
         </w:rPr>
         <w:t>s</w:t>
       </w:r>
-      <w:proofErr w:type="spellEnd"/>
       <w:r>
         <w:rPr>
           <w:rFonts w:eastAsia="微軟正黑體" w:hint="eastAsia"/>
@@ -4378,21 +4197,12 @@
         </w:rPr>
         <w:t>4</w:t>
       </w:r>
-      <w:proofErr w:type="gramStart"/>
-      <w:r>
-        <w:rPr>
-          <w:rFonts w:eastAsia="微軟正黑體"/>
-          <w:color w:val="000000"/>
-        </w:rPr>
-        <w:t>’</w:t>
-      </w:r>
-      <w:proofErr w:type="gramEnd"/>
-      <w:r>
-        <w:rPr>
-          <w:rFonts w:eastAsia="微軟正黑體"/>
-          <w:color w:val="000000"/>
-        </w:rPr>
-        <w:t>b0001</w:t>
+      <w:r>
+        <w:rPr>
+          <w:rFonts w:eastAsia="微軟正黑體"/>
+          <w:color w:val="000000"/>
+        </w:rPr>
+        <w:t>’b0001</w:t>
       </w:r>
       <w:r>
         <w:rPr>
@@ -4821,7 +4631,6 @@
         </w:rPr>
         <w:t>單純：將</w:t>
       </w:r>
-      <w:proofErr w:type="spellStart"/>
       <w:r>
         <w:rPr>
           <w:rFonts w:eastAsia="微軟正黑體" w:hint="eastAsia"/>
@@ -4836,7 +4645,6 @@
         </w:rPr>
         <w:t>s</w:t>
       </w:r>
-      <w:proofErr w:type="spellEnd"/>
       <w:r>
         <w:rPr>
           <w:rFonts w:eastAsia="微軟正黑體" w:hint="eastAsia"/>
@@ -4956,7 +4764,6 @@
         </w:rPr>
         <w:t>的實作也很相似：將</w:t>
       </w:r>
-      <w:proofErr w:type="spellStart"/>
       <w:r>
         <w:rPr>
           <w:rFonts w:eastAsia="微軟正黑體" w:hint="eastAsia"/>
@@ -4971,7 +4778,6 @@
         </w:rPr>
         <w:t>s</w:t>
       </w:r>
-      <w:proofErr w:type="spellEnd"/>
       <w:r>
         <w:rPr>
           <w:rFonts w:eastAsia="微軟正黑體" w:hint="eastAsia"/>
@@ -5069,7 +4875,6 @@
         </w:rPr>
         <w:t>的部分，題目已經說明</w:t>
       </w:r>
-      <w:proofErr w:type="spellStart"/>
       <w:r>
         <w:rPr>
           <w:rFonts w:eastAsia="微軟正黑體" w:hint="eastAsia"/>
@@ -5084,7 +4889,6 @@
         </w:rPr>
         <w:t>d</w:t>
       </w:r>
-      <w:proofErr w:type="spellEnd"/>
       <w:r>
         <w:rPr>
           <w:rFonts w:eastAsia="微軟正黑體" w:hint="eastAsia"/>
@@ -5169,21 +4973,12 @@
         </w:rPr>
         <w:t>1</w:t>
       </w:r>
-      <w:proofErr w:type="gramStart"/>
-      <w:r>
-        <w:rPr>
-          <w:rFonts w:eastAsia="微軟正黑體"/>
-          <w:color w:val="000000"/>
-        </w:rPr>
-        <w:t>’</w:t>
-      </w:r>
-      <w:proofErr w:type="gramEnd"/>
-      <w:r>
-        <w:rPr>
-          <w:rFonts w:eastAsia="微軟正黑體"/>
-          <w:color w:val="000000"/>
-        </w:rPr>
-        <w:t>b1</w:t>
+      <w:r>
+        <w:rPr>
+          <w:rFonts w:eastAsia="微軟正黑體"/>
+          <w:color w:val="000000"/>
+        </w:rPr>
+        <w:t>’b1</w:t>
       </w:r>
       <w:r>
         <w:rPr>
@@ -5242,7 +5037,6 @@
         </w:rPr>
         <w:t>一樣，題目已經說明</w:t>
       </w:r>
-      <w:proofErr w:type="spellStart"/>
       <w:r>
         <w:rPr>
           <w:rFonts w:eastAsia="微軟正黑體" w:hint="eastAsia"/>
@@ -5257,7 +5051,6 @@
         </w:rPr>
         <w:t>d</w:t>
       </w:r>
-      <w:proofErr w:type="spellEnd"/>
       <w:r>
         <w:rPr>
           <w:rFonts w:eastAsia="微軟正黑體" w:hint="eastAsia"/>
@@ -5286,7 +5079,6 @@
         </w:rPr>
         <w:t>分別要是</w:t>
       </w:r>
-      <w:proofErr w:type="spellStart"/>
       <w:r>
         <w:rPr>
           <w:rFonts w:eastAsia="微軟正黑體" w:hint="eastAsia"/>
@@ -5301,7 +5093,6 @@
         </w:rPr>
         <w:t>s</w:t>
       </w:r>
-      <w:proofErr w:type="spellEnd"/>
       <w:r>
         <w:rPr>
           <w:rFonts w:eastAsia="微軟正黑體" w:hint="eastAsia"/>
@@ -5481,23 +5272,7 @@
           <w:rFonts w:eastAsia="微軟正黑體" w:hint="eastAsia"/>
           <w:color w:val="000000"/>
         </w:rPr>
-        <w:t>比較出來的大小關係即</w:t>
-      </w:r>
-      <w:proofErr w:type="gramStart"/>
-      <w:r>
-        <w:rPr>
-          <w:rFonts w:eastAsia="微軟正黑體" w:hint="eastAsia"/>
-          <w:color w:val="000000"/>
-        </w:rPr>
-        <w:t>為兩數的</w:t>
-      </w:r>
-      <w:proofErr w:type="gramEnd"/>
-      <w:r>
-        <w:rPr>
-          <w:rFonts w:eastAsia="微軟正黑體" w:hint="eastAsia"/>
-          <w:color w:val="000000"/>
-        </w:rPr>
-        <w:t>大小關係。若相同，則繼續往</w:t>
+        <w:t>比較出來的大小關係即為兩數的大小關係。若相同，則繼續往</w:t>
       </w:r>
       <w:r>
         <w:rPr>
@@ -6044,7 +5819,6 @@
         </w:rPr>
         <w:t>即為</w:t>
       </w:r>
-      <w:proofErr w:type="spellStart"/>
       <w:r>
         <w:rPr>
           <w:rFonts w:eastAsia="微軟正黑體" w:hint="eastAsia"/>
@@ -6057,15 +5831,7 @@
           <w:rFonts w:eastAsia="微軟正黑體"/>
           <w:color w:val="000000"/>
         </w:rPr>
-        <w:t>d</w:t>
-      </w:r>
-      <w:proofErr w:type="spellEnd"/>
-      <w:r>
-        <w:rPr>
-          <w:rFonts w:eastAsia="微軟正黑體"/>
-          <w:color w:val="000000"/>
-        </w:rPr>
-        <w:t>[0]</w:t>
+        <w:t>d[0]</w:t>
       </w:r>
       <w:r>
         <w:rPr>
@@ -6081,21 +5847,12 @@
         </w:rPr>
         <w:t xml:space="preserve"> </w:t>
       </w:r>
-      <w:proofErr w:type="spellStart"/>
-      <w:r>
-        <w:rPr>
-          <w:rFonts w:eastAsia="微軟正黑體"/>
-          <w:color w:val="000000"/>
-        </w:rPr>
-        <w:t>rd</w:t>
-      </w:r>
-      <w:proofErr w:type="spellEnd"/>
-      <w:r>
-        <w:rPr>
-          <w:rFonts w:eastAsia="微軟正黑體"/>
-          <w:color w:val="000000"/>
-        </w:rPr>
-        <w:t>[</w:t>
+      <w:r>
+        <w:rPr>
+          <w:rFonts w:eastAsia="微軟正黑體"/>
+          <w:color w:val="000000"/>
+        </w:rPr>
+        <w:t>rd[</w:t>
       </w:r>
       <w:r>
         <w:rPr>
@@ -6123,17 +5880,8 @@
           <w:rFonts w:eastAsia="微軟正黑體" w:hint="eastAsia"/>
           <w:color w:val="000000"/>
         </w:rPr>
-        <w:t>的部分，題目已經指定每</w:t>
-      </w:r>
-      <w:proofErr w:type="gramStart"/>
-      <w:r>
-        <w:rPr>
-          <w:rFonts w:eastAsia="微軟正黑體" w:hint="eastAsia"/>
-          <w:color w:val="000000"/>
-        </w:rPr>
-        <w:t>個</w:t>
-      </w:r>
-      <w:proofErr w:type="gramEnd"/>
+        <w:t>的部分，題目已經指定每個</w:t>
+      </w:r>
       <w:r>
         <w:rPr>
           <w:rFonts w:eastAsia="微軟正黑體" w:hint="eastAsia"/>
@@ -6211,7 +5959,6 @@
         </w:rPr>
         <w:t>放</w:t>
       </w:r>
-      <w:proofErr w:type="spellStart"/>
       <w:r>
         <w:rPr>
           <w:rFonts w:eastAsia="微軟正黑體" w:hint="eastAsia"/>
@@ -6224,15 +5971,7 @@
           <w:rFonts w:eastAsia="微軟正黑體"/>
           <w:color w:val="000000"/>
         </w:rPr>
-        <w:t>d</w:t>
-      </w:r>
-      <w:proofErr w:type="spellEnd"/>
-      <w:r>
-        <w:rPr>
-          <w:rFonts w:eastAsia="微軟正黑體"/>
-          <w:color w:val="000000"/>
-        </w:rPr>
-        <w:t>[0]</w:t>
+        <w:t>d[0]</w:t>
       </w:r>
       <w:r>
         <w:rPr>
@@ -6241,7 +5980,6 @@
         </w:rPr>
         <w:t>、</w:t>
       </w:r>
-      <w:proofErr w:type="spellStart"/>
       <w:r>
         <w:rPr>
           <w:rFonts w:eastAsia="微軟正黑體" w:hint="eastAsia"/>
@@ -6254,15 +5992,7 @@
           <w:rFonts w:eastAsia="微軟正黑體"/>
           <w:color w:val="000000"/>
         </w:rPr>
-        <w:t>d</w:t>
-      </w:r>
-      <w:proofErr w:type="spellEnd"/>
-      <w:r>
-        <w:rPr>
-          <w:rFonts w:eastAsia="微軟正黑體"/>
-          <w:color w:val="000000"/>
-        </w:rPr>
-        <w:t>[1]</w:t>
+        <w:t>d[1]</w:t>
       </w:r>
       <w:r>
         <w:rPr>
@@ -6271,21 +6001,12 @@
         </w:rPr>
         <w:t>、</w:t>
       </w:r>
-      <w:proofErr w:type="spellStart"/>
-      <w:r>
-        <w:rPr>
-          <w:rFonts w:eastAsia="微軟正黑體" w:hint="eastAsia"/>
-          <w:color w:val="000000"/>
-        </w:rPr>
-        <w:t>rd</w:t>
-      </w:r>
-      <w:proofErr w:type="spellEnd"/>
-      <w:r>
-        <w:rPr>
-          <w:rFonts w:eastAsia="微軟正黑體" w:hint="eastAsia"/>
-          <w:color w:val="000000"/>
-        </w:rPr>
-        <w:t>[2]</w:t>
+      <w:r>
+        <w:rPr>
+          <w:rFonts w:eastAsia="微軟正黑體" w:hint="eastAsia"/>
+          <w:color w:val="000000"/>
+        </w:rPr>
+        <w:t>rd[2]</w:t>
       </w:r>
       <w:r>
         <w:rPr>
@@ -6339,15 +6060,7 @@
           <w:rFonts w:eastAsia="微軟正黑體" w:hint="eastAsia"/>
           <w:color w:val="000000"/>
         </w:rPr>
-        <w:t>的實作，我們的想法如下：比較兩個二進位數字的是否相等，要</w:t>
-      </w:r>
-      <w:proofErr w:type="gramStart"/>
-      <w:r>
-        <w:rPr>
-          <w:rFonts w:eastAsia="微軟正黑體" w:hint="eastAsia"/>
-          <w:color w:val="000000"/>
-        </w:rPr>
-        <w:t>比較</w:t>
+        <w:t>的實作，我們的想法如下：比較兩個二進位數字的是否相等，要比較</w:t>
       </w:r>
       <w:r>
         <w:rPr>
@@ -6363,7 +6076,6 @@
         </w:rPr>
         <w:t>的</w:t>
       </w:r>
-      <w:proofErr w:type="gramEnd"/>
       <w:r>
         <w:rPr>
           <w:rFonts w:eastAsia="微軟正黑體" w:hint="eastAsia"/>
@@ -6886,7 +6598,6 @@
         </w:rPr>
         <w:t>上述</w:t>
       </w:r>
-      <w:proofErr w:type="gramStart"/>
       <w:r>
         <w:rPr>
           <w:rFonts w:eastAsia="微軟正黑體" w:hint="eastAsia"/>
@@ -6915,7 +6626,6 @@
         </w:rPr>
         <w:t>取</w:t>
       </w:r>
-      <w:proofErr w:type="gramEnd"/>
       <w:r>
         <w:rPr>
           <w:rFonts w:eastAsia="微軟正黑體" w:hint="eastAsia"/>
@@ -6930,7 +6640,6 @@
         </w:rPr>
         <w:t>，即為</w:t>
       </w:r>
-      <w:proofErr w:type="spellStart"/>
       <w:r>
         <w:rPr>
           <w:rFonts w:eastAsia="微軟正黑體" w:hint="eastAsia"/>
@@ -6943,15 +6652,7 @@
           <w:rFonts w:eastAsia="微軟正黑體"/>
           <w:color w:val="000000"/>
         </w:rPr>
-        <w:t>d</w:t>
-      </w:r>
-      <w:proofErr w:type="spellEnd"/>
-      <w:r>
-        <w:rPr>
-          <w:rFonts w:eastAsia="微軟正黑體"/>
-          <w:color w:val="000000"/>
-        </w:rPr>
-        <w:t>[0]</w:t>
+        <w:t>d[0]</w:t>
       </w:r>
       <w:r>
         <w:rPr>
@@ -6967,21 +6668,12 @@
         </w:rPr>
         <w:t>的值。</w:t>
       </w:r>
-      <w:proofErr w:type="spellStart"/>
-      <w:r>
-        <w:rPr>
-          <w:rFonts w:eastAsia="微軟正黑體"/>
-          <w:color w:val="000000"/>
-        </w:rPr>
-        <w:t>rd</w:t>
-      </w:r>
-      <w:proofErr w:type="spellEnd"/>
-      <w:r>
-        <w:rPr>
-          <w:rFonts w:eastAsia="微軟正黑體"/>
-          <w:color w:val="000000"/>
-        </w:rPr>
-        <w:t>[3:1]</w:t>
+      <w:r>
+        <w:rPr>
+          <w:rFonts w:eastAsia="微軟正黑體"/>
+          <w:color w:val="000000"/>
+        </w:rPr>
+        <w:t>rd[3:1]</w:t>
       </w:r>
       <w:r>
         <w:rPr>
@@ -7032,7 +6724,6 @@
         </w:rPr>
         <w:t>給</w:t>
       </w:r>
-      <w:proofErr w:type="spellStart"/>
       <w:r>
         <w:rPr>
           <w:rFonts w:eastAsia="微軟正黑體" w:hint="eastAsia"/>
@@ -7045,15 +6736,7 @@
           <w:rFonts w:eastAsia="微軟正黑體"/>
           <w:color w:val="000000"/>
         </w:rPr>
-        <w:t>d</w:t>
-      </w:r>
-      <w:proofErr w:type="spellEnd"/>
-      <w:r>
-        <w:rPr>
-          <w:rFonts w:eastAsia="微軟正黑體"/>
-          <w:color w:val="000000"/>
-        </w:rPr>
-        <w:t>[3:1]</w:t>
+        <w:t>d[3:1]</w:t>
       </w:r>
       <w:r>
         <w:rPr>
@@ -7096,7 +6779,6 @@
         </w:rPr>
         <w:t>最後，根據</w:t>
       </w:r>
-      <w:proofErr w:type="spellStart"/>
       <w:r>
         <w:rPr>
           <w:rFonts w:eastAsia="微軟正黑體" w:hint="eastAsia"/>
@@ -7111,7 +6793,6 @@
         </w:rPr>
         <w:t>el</w:t>
       </w:r>
-      <w:proofErr w:type="spellEnd"/>
       <w:r>
         <w:rPr>
           <w:rFonts w:eastAsia="微軟正黑體" w:hint="eastAsia"/>
@@ -7278,17 +6959,8 @@
           <w:rFonts w:eastAsia="微軟正黑體" w:hint="eastAsia"/>
           <w:color w:val="000000"/>
         </w:rPr>
-        <w:t>的每</w:t>
-      </w:r>
-      <w:proofErr w:type="gramStart"/>
-      <w:r>
-        <w:rPr>
-          <w:rFonts w:eastAsia="微軟正黑體" w:hint="eastAsia"/>
-          <w:color w:val="000000"/>
-        </w:rPr>
-        <w:t>個</w:t>
-      </w:r>
-      <w:proofErr w:type="gramEnd"/>
+        <w:t>的每個</w:t>
+      </w:r>
       <w:r>
         <w:rPr>
           <w:rFonts w:eastAsia="微軟正黑體" w:hint="eastAsia"/>
@@ -7803,7 +7475,6 @@
         </w:rPr>
         <w:t>們讓</w:t>
       </w:r>
-      <w:proofErr w:type="spellStart"/>
       <w:r>
         <w:rPr>
           <w:rFonts w:eastAsia="微軟正黑體" w:hint="eastAsia"/>
@@ -7818,7 +7489,6 @@
         </w:rPr>
         <w:t>s</w:t>
       </w:r>
-      <w:proofErr w:type="spellEnd"/>
       <w:r>
         <w:rPr>
           <w:rFonts w:eastAsia="微軟正黑體" w:hint="eastAsia"/>
@@ -7894,17 +7564,8 @@
           <w:rFonts w:eastAsia="微軟正黑體" w:hint="eastAsia"/>
           <w:color w:val="000000"/>
         </w:rPr>
-        <w:t>下去確認每</w:t>
-      </w:r>
-      <w:proofErr w:type="gramStart"/>
-      <w:r>
-        <w:rPr>
-          <w:rFonts w:eastAsia="微軟正黑體" w:hint="eastAsia"/>
-          <w:color w:val="000000"/>
-        </w:rPr>
-        <w:t>個</w:t>
-      </w:r>
-      <w:proofErr w:type="gramEnd"/>
+        <w:t>下去確認每個</w:t>
+      </w:r>
       <w:r>
         <w:rPr>
           <w:rFonts w:eastAsia="微軟正黑體" w:hint="eastAsia"/>
@@ -8095,7 +7756,6 @@
         </w:rPr>
         <w:t>了</w:t>
       </w:r>
-      <w:proofErr w:type="spellStart"/>
       <w:r>
         <w:rPr>
           <w:rFonts w:eastAsia="微軟正黑體" w:hint="eastAsia"/>
@@ -8110,7 +7770,6 @@
         </w:rPr>
         <w:t>s</w:t>
       </w:r>
-      <w:proofErr w:type="spellEnd"/>
       <w:r>
         <w:rPr>
           <w:rFonts w:eastAsia="微軟正黑體" w:hint="eastAsia"/>
@@ -8507,30 +8166,14 @@
           <w:rFonts w:eastAsia="微軟正黑體" w:hint="eastAsia"/>
           <w:color w:val="000000"/>
         </w:rPr>
-        <w:t>讓它可以提前</w:t>
-      </w:r>
-      <w:proofErr w:type="gramStart"/>
-      <w:r>
-        <w:rPr>
-          <w:rFonts w:eastAsia="微軟正黑體" w:hint="eastAsia"/>
-          <w:color w:val="000000"/>
-        </w:rPr>
-        <w:t>知道</w:t>
-      </w:r>
-      <w:r>
-        <w:rPr>
-          <w:rFonts w:eastAsia="微軟正黑體" w:hint="eastAsia"/>
-          <w:color w:val="000000"/>
-        </w:rPr>
-        <w:t>兩數相加</w:t>
-      </w:r>
-      <w:proofErr w:type="gramEnd"/>
-      <w:r>
-        <w:rPr>
-          <w:rFonts w:eastAsia="微軟正黑體" w:hint="eastAsia"/>
-          <w:color w:val="000000"/>
-        </w:rPr>
-        <w:t>時的</w:t>
+        <w:t>讓它可以提前知道</w:t>
+      </w:r>
+      <w:r>
+        <w:rPr>
+          <w:rFonts w:eastAsia="微軟正黑體" w:hint="eastAsia"/>
+          <w:color w:val="000000"/>
+        </w:rPr>
+        <w:t>兩數相加時的</w:t>
       </w:r>
       <w:r>
         <w:rPr>
@@ -8558,17 +8201,8 @@
           <w:rFonts w:eastAsia="微軟正黑體" w:hint="eastAsia"/>
           <w:color w:val="000000"/>
         </w:rPr>
-        <w:t>每</w:t>
-      </w:r>
-      <w:proofErr w:type="gramStart"/>
-      <w:r>
-        <w:rPr>
-          <w:rFonts w:eastAsia="微軟正黑體" w:hint="eastAsia"/>
-          <w:color w:val="000000"/>
-        </w:rPr>
-        <w:t>個</w:t>
-      </w:r>
-      <w:proofErr w:type="gramEnd"/>
+        <w:t>每個</w:t>
+      </w:r>
       <w:r>
         <w:rPr>
           <w:rFonts w:eastAsia="微軟正黑體" w:hint="eastAsia"/>
@@ -10470,7 +10104,6 @@
         </w:rPr>
         <w:t>及</w:t>
       </w:r>
-      <w:proofErr w:type="spellStart"/>
       <w:r>
         <w:rPr>
           <w:rFonts w:eastAsia="微軟正黑體" w:hint="eastAsia"/>
@@ -10478,7 +10111,6 @@
         </w:rPr>
         <w:t>cout</w:t>
       </w:r>
-      <w:proofErr w:type="spellEnd"/>
       <w:r>
         <w:rPr>
           <w:rFonts w:eastAsia="微軟正黑體" w:hint="eastAsia"/>
@@ -10862,7 +10494,6 @@
         </w:rPr>
         <w:t>與其它</w:t>
       </w:r>
-      <w:proofErr w:type="spellStart"/>
       <w:r>
         <w:rPr>
           <w:rFonts w:eastAsia="微軟正黑體" w:hint="eastAsia"/>
@@ -10870,7 +10501,6 @@
         </w:rPr>
         <w:t>cout</w:t>
       </w:r>
-      <w:proofErr w:type="spellEnd"/>
       <w:r>
         <w:rPr>
           <w:rFonts w:eastAsia="微軟正黑體" w:hint="eastAsia"/>
@@ -10920,7 +10550,6 @@
         </w:rPr>
         <w:t>，並將</w:t>
       </w:r>
-      <w:proofErr w:type="spellStart"/>
       <w:r>
         <w:rPr>
           <w:rFonts w:eastAsia="微軟正黑體" w:hint="eastAsia"/>
@@ -10928,7 +10557,6 @@
         </w:rPr>
         <w:t>cout</w:t>
       </w:r>
-      <w:proofErr w:type="spellEnd"/>
       <w:r>
         <w:rPr>
           <w:rFonts w:eastAsia="微軟正黑體" w:hint="eastAsia"/>
@@ -11026,21 +10654,12 @@
         </w:rPr>
         <w:t>cout_2</w:t>
       </w:r>
-      <w:proofErr w:type="gramStart"/>
-      <w:r>
-        <w:rPr>
-          <w:rFonts w:eastAsia="微軟正黑體" w:hint="eastAsia"/>
-          <w:color w:val="000000"/>
-        </w:rPr>
-        <w:t>兩</w:t>
-      </w:r>
-      <w:proofErr w:type="gramEnd"/>
-      <w:r>
-        <w:rPr>
-          <w:rFonts w:eastAsia="微軟正黑體" w:hint="eastAsia"/>
-          <w:color w:val="000000"/>
-        </w:rPr>
-        <w:t>部分，</w:t>
+      <w:r>
+        <w:rPr>
+          <w:rFonts w:eastAsia="微軟正黑體" w:hint="eastAsia"/>
+          <w:color w:val="000000"/>
+        </w:rPr>
+        <w:t>兩部分，</w:t>
       </w:r>
       <w:r>
         <w:rPr>
@@ -11300,21 +10919,12 @@
         </w:rPr>
         <w:t>1</w:t>
       </w:r>
-      <w:proofErr w:type="gramStart"/>
-      <w:r>
-        <w:rPr>
-          <w:rFonts w:eastAsia="微軟正黑體" w:hint="eastAsia"/>
-          <w:color w:val="000000"/>
-        </w:rPr>
-        <w:t>兩</w:t>
-      </w:r>
-      <w:proofErr w:type="gramEnd"/>
-      <w:r>
-        <w:rPr>
-          <w:rFonts w:eastAsia="微軟正黑體" w:hint="eastAsia"/>
-          <w:color w:val="000000"/>
-        </w:rPr>
-        <w:t>種情況，以便確認</w:t>
+      <w:r>
+        <w:rPr>
+          <w:rFonts w:eastAsia="微軟正黑體" w:hint="eastAsia"/>
+          <w:color w:val="000000"/>
+        </w:rPr>
+        <w:t>兩種情況，以便確認</w:t>
       </w:r>
       <w:r>
         <w:rPr>
@@ -11636,7 +11246,6 @@
         </w:rPr>
         <w:t>是</w:t>
       </w:r>
-      <w:proofErr w:type="spellStart"/>
       <w:r>
         <w:rPr>
           <w:rFonts w:eastAsia="微軟正黑體"/>
@@ -11644,7 +11253,6 @@
         </w:rPr>
         <w:t>a+b</w:t>
       </w:r>
-      <w:proofErr w:type="spellEnd"/>
       <w:r>
         <w:rPr>
           <w:rFonts w:eastAsia="微軟正黑體" w:hint="eastAsia"/>
@@ -11935,17 +11543,8 @@
           <w:rFonts w:eastAsia="微軟正黑體" w:hint="eastAsia"/>
           <w:color w:val="000000"/>
         </w:rPr>
-        <w:t>，它的原理與直式乘法類似，透過計算每</w:t>
-      </w:r>
-      <w:proofErr w:type="gramStart"/>
-      <w:r>
-        <w:rPr>
-          <w:rFonts w:eastAsia="微軟正黑體" w:hint="eastAsia"/>
-          <w:color w:val="000000"/>
-        </w:rPr>
-        <w:t>個</w:t>
-      </w:r>
-      <w:proofErr w:type="gramEnd"/>
+        <w:t>，它的原理與直式乘法類似，透過計算每個</w:t>
+      </w:r>
       <w:r>
         <w:rPr>
           <w:rFonts w:eastAsia="微軟正黑體"/>
@@ -12000,17 +11599,8 @@
           <w:rFonts w:eastAsia="微軟正黑體" w:hint="eastAsia"/>
           <w:color w:val="000000"/>
         </w:rPr>
-        <w:t>每</w:t>
-      </w:r>
-      <w:proofErr w:type="gramStart"/>
-      <w:r>
-        <w:rPr>
-          <w:rFonts w:eastAsia="微軟正黑體" w:hint="eastAsia"/>
-          <w:color w:val="000000"/>
-        </w:rPr>
-        <w:t>個</w:t>
-      </w:r>
-      <w:proofErr w:type="gramEnd"/>
+        <w:t>每個</w:t>
+      </w:r>
       <w:r>
         <w:rPr>
           <w:rFonts w:eastAsia="微軟正黑體"/>
@@ -12046,7 +11636,6 @@
         </w:rPr>
         <w:t xml:space="preserve">a[0] </w:t>
       </w:r>
-      <w:proofErr w:type="gramStart"/>
       <w:r>
         <w:rPr>
           <w:rFonts w:eastAsia="微軟正黑體" w:hint="eastAsia"/>
@@ -12054,7 +11643,6 @@
         </w:rPr>
         <w:t>·</w:t>
       </w:r>
-      <w:proofErr w:type="gramEnd"/>
       <w:r>
         <w:rPr>
           <w:rFonts w:eastAsia="微軟正黑體"/>
@@ -12165,25 +11753,8 @@
           <w:rFonts w:eastAsia="微軟正黑體"/>
           <w:color w:val="000000"/>
         </w:rPr>
-        <w:t>a[</w:t>
-      </w:r>
-      <w:proofErr w:type="spellStart"/>
-      <w:r>
-        <w:rPr>
-          <w:rFonts w:eastAsia="微軟正黑體"/>
-          <w:color w:val="000000"/>
-        </w:rPr>
-        <w:t>i</w:t>
-      </w:r>
-      <w:proofErr w:type="spellEnd"/>
-      <w:r>
-        <w:rPr>
-          <w:rFonts w:eastAsia="微軟正黑體"/>
-          <w:color w:val="000000"/>
-        </w:rPr>
-        <w:t xml:space="preserve">] </w:t>
-      </w:r>
-      <w:proofErr w:type="gramStart"/>
+        <w:t xml:space="preserve">a[i] </w:t>
+      </w:r>
       <w:r>
         <w:rPr>
           <w:rFonts w:eastAsia="微軟正黑體" w:hint="eastAsia"/>
@@ -12191,7 +11762,6 @@
         </w:rPr>
         <w:t>·</w:t>
       </w:r>
-      <w:proofErr w:type="gramEnd"/>
       <w:r>
         <w:rPr>
           <w:rFonts w:eastAsia="微軟正黑體"/>
@@ -12248,23 +11818,7 @@
           <w:rFonts w:eastAsia="微軟正黑體" w:hint="eastAsia"/>
           <w:color w:val="000000"/>
         </w:rPr>
-        <w:t>接出來的訊號</w:t>
-      </w:r>
-      <w:proofErr w:type="gramStart"/>
-      <w:r>
-        <w:rPr>
-          <w:rFonts w:eastAsia="微軟正黑體" w:hint="eastAsia"/>
-          <w:color w:val="000000"/>
-        </w:rPr>
-        <w:t>送入圖中</w:t>
-      </w:r>
-      <w:proofErr w:type="gramEnd"/>
-      <w:r>
-        <w:rPr>
-          <w:rFonts w:eastAsia="微軟正黑體" w:hint="eastAsia"/>
-          <w:color w:val="000000"/>
-        </w:rPr>
-        <w:t>最左邊那一個</w:t>
+        <w:t>接出來的訊號送入圖中最左邊那一個</w:t>
       </w:r>
       <w:r>
         <w:rPr>
@@ -12460,17 +12014,8 @@
           <w:rFonts w:eastAsia="微軟正黑體" w:hint="eastAsia"/>
           <w:color w:val="000000"/>
         </w:rPr>
-        <w:t>；每</w:t>
-      </w:r>
-      <w:proofErr w:type="gramStart"/>
-      <w:r>
-        <w:rPr>
-          <w:rFonts w:eastAsia="微軟正黑體" w:hint="eastAsia"/>
-          <w:color w:val="000000"/>
-        </w:rPr>
-        <w:t>個</w:t>
-      </w:r>
-      <w:proofErr w:type="gramEnd"/>
+        <w:t>；每個</w:t>
+      </w:r>
       <w:r>
         <w:rPr>
           <w:rFonts w:eastAsia="微軟正黑體"/>
@@ -12673,17 +12218,8 @@
           <w:rFonts w:eastAsia="微軟正黑體" w:hint="eastAsia"/>
           <w:color w:val="000000"/>
         </w:rPr>
-        <w:t>）相加。第二</w:t>
-      </w:r>
-      <w:proofErr w:type="gramStart"/>
-      <w:r>
-        <w:rPr>
-          <w:rFonts w:eastAsia="微軟正黑體" w:hint="eastAsia"/>
-          <w:color w:val="000000"/>
-        </w:rPr>
-        <w:t>個</w:t>
-      </w:r>
-      <w:proofErr w:type="gramEnd"/>
+        <w:t>）相加。第二個</w:t>
+      </w:r>
       <w:r>
         <w:rPr>
           <w:rFonts w:eastAsia="微軟正黑體"/>
@@ -12796,38 +12332,20 @@
         </w:rPr>
         <w:t>（即</w:t>
       </w:r>
-      <w:proofErr w:type="spellStart"/>
-      <w:r>
-        <w:rPr>
-          <w:rFonts w:eastAsia="微軟正黑體"/>
-          <w:color w:val="000000"/>
-        </w:rPr>
-        <w:t>cout</w:t>
-      </w:r>
-      <w:proofErr w:type="spellEnd"/>
-      <w:r>
-        <w:rPr>
-          <w:rFonts w:eastAsia="微軟正黑體"/>
-          <w:color w:val="000000"/>
-        </w:rPr>
-        <w:t>[2]</w:t>
-      </w:r>
-      <w:r>
-        <w:rPr>
-          <w:rFonts w:eastAsia="微軟正黑體" w:hint="eastAsia"/>
-          <w:color w:val="000000"/>
-        </w:rPr>
-        <w:t>）做運算。第三</w:t>
-      </w:r>
-      <w:proofErr w:type="gramStart"/>
-      <w:r>
-        <w:rPr>
-          <w:rFonts w:eastAsia="微軟正黑體" w:hint="eastAsia"/>
-          <w:color w:val="000000"/>
-        </w:rPr>
-        <w:t>個</w:t>
-      </w:r>
-      <w:proofErr w:type="gramEnd"/>
+      <w:r>
+        <w:rPr>
+          <w:rFonts w:eastAsia="微軟正黑體"/>
+          <w:color w:val="000000"/>
+        </w:rPr>
+        <w:t>cout[2]</w:t>
+      </w:r>
+      <w:r>
+        <w:rPr>
+          <w:rFonts w:eastAsia="微軟正黑體" w:hint="eastAsia"/>
+          <w:color w:val="000000"/>
+        </w:rPr>
+        <w:t>）做運算。第三個</w:t>
+      </w:r>
       <w:r>
         <w:rPr>
           <w:rFonts w:eastAsia="微軟正黑體"/>
@@ -13385,7 +12903,6 @@
         </w:rPr>
         <w:t>來實作，首先固定</w:t>
       </w:r>
-      <w:proofErr w:type="spellStart"/>
       <w:r>
         <w:rPr>
           <w:rFonts w:eastAsia="微軟正黑體"/>
@@ -13393,7 +12910,6 @@
         </w:rPr>
         <w:t>cin</w:t>
       </w:r>
-      <w:proofErr w:type="spellEnd"/>
       <w:r>
         <w:rPr>
           <w:rFonts w:eastAsia="微軟正黑體" w:hint="eastAsia"/>
@@ -13569,7 +13085,6 @@
         </w:rPr>
         <w:t>，最後在對</w:t>
       </w:r>
-      <w:proofErr w:type="spellStart"/>
       <w:r>
         <w:rPr>
           <w:rFonts w:eastAsia="微軟正黑體"/>
@@ -13577,7 +13092,6 @@
         </w:rPr>
         <w:t>cin</w:t>
       </w:r>
-      <w:proofErr w:type="spellEnd"/>
       <w:r>
         <w:rPr>
           <w:rFonts w:eastAsia="微軟正黑體" w:hint="eastAsia"/>
@@ -13667,23 +13181,7 @@
           <w:rFonts w:eastAsia="微軟正黑體" w:hint="eastAsia"/>
           <w:color w:val="000000"/>
         </w:rPr>
-        <w:t>，這樣做的用意是對每</w:t>
-      </w:r>
-      <w:proofErr w:type="gramStart"/>
-      <w:r>
-        <w:rPr>
-          <w:rFonts w:eastAsia="微軟正黑體" w:hint="eastAsia"/>
-          <w:color w:val="000000"/>
-        </w:rPr>
-        <w:t>個</w:t>
-      </w:r>
-      <w:proofErr w:type="gramEnd"/>
-      <w:r>
-        <w:rPr>
-          <w:rFonts w:eastAsia="微軟正黑體" w:hint="eastAsia"/>
-          <w:color w:val="000000"/>
-        </w:rPr>
-        <w:t>要檢查的結果做</w:t>
+        <w:t>，這樣做的用意是對每個要檢查的結果做</w:t>
       </w:r>
       <w:r>
         <w:rPr>
@@ -13697,7 +13195,21 @@
           <w:rFonts w:eastAsia="微軟正黑體" w:hint="eastAsia"/>
           <w:color w:val="000000"/>
         </w:rPr>
-        <w:t>的初始化，且符合題目要求的「若檢查結果正確則在</w:t>
+        <w:t>的初始化，且符合題目要求的</w:t>
+      </w:r>
+      <w:r>
+        <w:rPr>
+          <w:rFonts w:eastAsia="微軟正黑體" w:hint="eastAsia"/>
+          <w:color w:val="000000"/>
+        </w:rPr>
+        <w:t>，</w:t>
+      </w:r>
+      <w:r>
+        <w:rPr>
+          <w:rFonts w:eastAsia="微軟正黑體" w:hint="eastAsia"/>
+          <w:color w:val="000000"/>
+        </w:rPr>
+        <w:t>若檢查結果正確則在</w:t>
       </w:r>
       <w:r>
         <w:rPr>
@@ -13851,17 +13363,8 @@
           <w:rFonts w:eastAsia="微軟正黑體" w:hint="eastAsia"/>
           <w:color w:val="000000"/>
         </w:rPr>
-        <w:t>可以做出正確結果，但要對每</w:t>
-      </w:r>
-      <w:proofErr w:type="gramStart"/>
-      <w:r>
-        <w:rPr>
-          <w:rFonts w:eastAsia="微軟正黑體" w:hint="eastAsia"/>
-          <w:color w:val="000000"/>
-        </w:rPr>
-        <w:t>個</w:t>
-      </w:r>
-      <w:proofErr w:type="gramEnd"/>
+        <w:t>可以做出正確結果，但要對每個</w:t>
+      </w:r>
       <w:r>
         <w:rPr>
           <w:rFonts w:eastAsia="微軟正黑體"/>
@@ -13904,7 +13407,6 @@
         </w:rPr>
         <w:t>、</w:t>
       </w:r>
-      <w:proofErr w:type="spellStart"/>
       <w:r>
         <w:rPr>
           <w:rFonts w:eastAsia="微軟正黑體"/>
@@ -13912,7 +13414,6 @@
         </w:rPr>
         <w:t>cin</w:t>
       </w:r>
-      <w:proofErr w:type="spellEnd"/>
       <w:r>
         <w:rPr>
           <w:rFonts w:eastAsia="微軟正黑體" w:hint="eastAsia"/>
@@ -13920,7 +13421,6 @@
         </w:rPr>
         <w:t>加起來就好，此時我們再將</w:t>
       </w:r>
-      <w:proofErr w:type="spellStart"/>
       <w:r>
         <w:rPr>
           <w:rFonts w:eastAsia="微軟正黑體"/>
@@ -13928,7 +13428,6 @@
         </w:rPr>
         <w:t>cout</w:t>
       </w:r>
-      <w:proofErr w:type="spellEnd"/>
       <w:r>
         <w:rPr>
           <w:rFonts w:eastAsia="微軟正黑體" w:hint="eastAsia"/>
@@ -13948,23 +13447,7 @@
           <w:rFonts w:eastAsia="微軟正黑體" w:hint="eastAsia"/>
           <w:color w:val="000000"/>
         </w:rPr>
-        <w:t>做串接，並用嚴格不等於確保他們</w:t>
-      </w:r>
-      <w:proofErr w:type="gramStart"/>
-      <w:r>
-        <w:rPr>
-          <w:rFonts w:eastAsia="微軟正黑體" w:hint="eastAsia"/>
-          <w:color w:val="000000"/>
-        </w:rPr>
-        <w:t>是逐位相等</w:t>
-      </w:r>
-      <w:proofErr w:type="gramEnd"/>
-      <w:r>
-        <w:rPr>
-          <w:rFonts w:eastAsia="微軟正黑體" w:hint="eastAsia"/>
-          <w:color w:val="000000"/>
-        </w:rPr>
-        <w:t>且只會回傳</w:t>
+        <w:t>做串接，並用嚴格不等於確保他們是逐位相等且只會回傳</w:t>
       </w:r>
       <w:r>
         <w:rPr>
@@ -14352,7 +13835,6 @@
         <w:lastRenderedPageBreak/>
         <w:t>第一種是</w:t>
       </w:r>
-      <w:proofErr w:type="spellStart"/>
       <w:r>
         <w:rPr>
           <w:rFonts w:eastAsia="微軟正黑體"/>
@@ -14360,7 +13842,6 @@
         </w:rPr>
         <w:t>cout</w:t>
       </w:r>
-      <w:proofErr w:type="spellEnd"/>
       <w:r>
         <w:rPr>
           <w:rFonts w:eastAsia="微軟正黑體" w:hint="eastAsia"/>
@@ -14424,7 +13905,6 @@
         </w:rPr>
         <w:t>時才會產生</w:t>
       </w:r>
-      <w:proofErr w:type="spellStart"/>
       <w:r>
         <w:rPr>
           <w:rFonts w:eastAsia="微軟正黑體"/>
@@ -14432,7 +13912,6 @@
         </w:rPr>
         <w:t>cout</w:t>
       </w:r>
-      <w:proofErr w:type="spellEnd"/>
       <w:r>
         <w:rPr>
           <w:rFonts w:eastAsia="微軟正黑體" w:hint="eastAsia"/>
@@ -14578,7 +14057,6 @@
         </w:rPr>
         <w:t>時</w:t>
       </w:r>
-      <w:proofErr w:type="spellStart"/>
       <w:r>
         <w:rPr>
           <w:rFonts w:eastAsia="微軟正黑體"/>
@@ -14586,7 +14064,6 @@
         </w:rPr>
         <w:t>cout</w:t>
       </w:r>
-      <w:proofErr w:type="spellEnd"/>
       <w:r>
         <w:rPr>
           <w:rFonts w:eastAsia="微軟正黑體" w:hint="eastAsia"/>
@@ -14676,23 +14153,7 @@
           <w:rFonts w:eastAsia="微軟正黑體" w:hint="eastAsia"/>
           <w:color w:val="000000"/>
         </w:rPr>
-        <w:t>的狀態，</w:t>
-      </w:r>
-      <w:proofErr w:type="gramStart"/>
-      <w:r>
-        <w:rPr>
-          <w:rFonts w:eastAsia="微軟正黑體" w:hint="eastAsia"/>
-          <w:color w:val="000000"/>
-        </w:rPr>
-        <w:t>一</w:t>
-      </w:r>
-      <w:proofErr w:type="gramEnd"/>
-      <w:r>
-        <w:rPr>
-          <w:rFonts w:eastAsia="微軟正黑體" w:hint="eastAsia"/>
-          <w:color w:val="000000"/>
-        </w:rPr>
-        <w:t>直到偵測到正確值</w:t>
+        <w:t>的狀態，一直到偵測到正確值</w:t>
       </w:r>
       <w:r>
         <w:rPr>
@@ -14832,7 +14293,6 @@
         </w:rPr>
         <w:t>時，</w:t>
       </w:r>
-      <w:proofErr w:type="spellStart"/>
       <w:r>
         <w:rPr>
           <w:rFonts w:eastAsia="微軟正黑體"/>
@@ -14840,7 +14300,6 @@
         </w:rPr>
         <w:t>cout</w:t>
       </w:r>
-      <w:proofErr w:type="spellEnd"/>
       <w:r>
         <w:rPr>
           <w:rFonts w:eastAsia="微軟正黑體" w:hint="eastAsia"/>
@@ -15319,23 +14778,7 @@
           <w:rFonts w:eastAsia="微軟正黑體" w:hint="eastAsia"/>
           <w:color w:val="000000"/>
         </w:rPr>
-        <w:t>的設計也是為了可以更</w:t>
-      </w:r>
-      <w:proofErr w:type="gramStart"/>
-      <w:r>
-        <w:rPr>
-          <w:rFonts w:eastAsia="微軟正黑體" w:hint="eastAsia"/>
-          <w:color w:val="000000"/>
-        </w:rPr>
-        <w:t>清楚的</w:t>
-      </w:r>
-      <w:proofErr w:type="gramEnd"/>
-      <w:r>
-        <w:rPr>
-          <w:rFonts w:eastAsia="微軟正黑體" w:hint="eastAsia"/>
-          <w:color w:val="000000"/>
-        </w:rPr>
-        <w:t>看到在</w:t>
+        <w:t>的設計也是為了可以更清楚的看到在</w:t>
       </w:r>
       <w:r>
         <w:rPr>
@@ -15635,23 +15078,7 @@
           <w:rFonts w:eastAsia="微軟正黑體" w:hint="eastAsia"/>
           <w:color w:val="000000"/>
         </w:rPr>
-        <w:t>，首先我們要對每</w:t>
-      </w:r>
-      <w:proofErr w:type="gramStart"/>
-      <w:r>
-        <w:rPr>
-          <w:rFonts w:eastAsia="微軟正黑體" w:hint="eastAsia"/>
-          <w:color w:val="000000"/>
-        </w:rPr>
-        <w:t>個</w:t>
-      </w:r>
-      <w:proofErr w:type="gramEnd"/>
-      <w:r>
-        <w:rPr>
-          <w:rFonts w:eastAsia="微軟正黑體" w:hint="eastAsia"/>
-          <w:color w:val="000000"/>
-        </w:rPr>
-        <w:t>數字及</w:t>
+        <w:t>，首先我們要對每個數字及</w:t>
       </w:r>
       <w:r>
         <w:rPr>
@@ -15674,21 +15101,12 @@
         </w:rPr>
         <w:t>egment</w:t>
       </w:r>
-      <w:proofErr w:type="gramStart"/>
-      <w:r>
-        <w:rPr>
-          <w:rFonts w:eastAsia="微軟正黑體" w:hint="eastAsia"/>
-          <w:color w:val="000000"/>
-        </w:rPr>
-        <w:t>做對</w:t>
-      </w:r>
-      <w:proofErr w:type="gramEnd"/>
-      <w:r>
-        <w:rPr>
-          <w:rFonts w:eastAsia="微軟正黑體" w:hint="eastAsia"/>
-          <w:color w:val="000000"/>
-        </w:rPr>
-        <w:t>應</w:t>
+      <w:r>
+        <w:rPr>
+          <w:rFonts w:eastAsia="微軟正黑體" w:hint="eastAsia"/>
+          <w:color w:val="000000"/>
+        </w:rPr>
+        <w:t>做對應</w:t>
       </w:r>
       <w:r>
         <w:rPr>
@@ -15876,7 +15294,7 @@
         <w:pStyle w:val="a4"/>
         <w:ind w:leftChars="0" w:left="720"/>
         <w:rPr>
-          <w:rFonts w:eastAsia="微軟正黑體" w:hint="eastAsia"/>
+          <w:rFonts w:eastAsia="微軟正黑體"/>
           <w:color w:val="000000"/>
         </w:rPr>
       </w:pPr>
@@ -17999,23 +17417,7 @@
           <w:rFonts w:eastAsia="微軟正黑體" w:hint="eastAsia"/>
           <w:color w:val="000000"/>
         </w:rPr>
-        <w:t>為</w:t>
-      </w:r>
-      <w:proofErr w:type="gramStart"/>
-      <w:r>
-        <w:rPr>
-          <w:rFonts w:eastAsia="微軟正黑體" w:hint="eastAsia"/>
-          <w:color w:val="000000"/>
-        </w:rPr>
-        <w:t>哪些值時會</w:t>
-      </w:r>
-      <w:proofErr w:type="gramEnd"/>
-      <w:r>
-        <w:rPr>
-          <w:rFonts w:eastAsia="微軟正黑體" w:hint="eastAsia"/>
-          <w:color w:val="000000"/>
-        </w:rPr>
-        <w:t>亮</w:t>
+        <w:t>為哪些值時會亮</w:t>
       </w:r>
       <w:r>
         <w:rPr>
@@ -18206,21 +17608,12 @@
         </w:rPr>
         <w:t xml:space="preserve"> </w:t>
       </w:r>
-      <w:proofErr w:type="spellStart"/>
-      <w:r>
-        <w:rPr>
-          <w:rFonts w:eastAsia="微軟正黑體"/>
-          <w:color w:val="000000"/>
-        </w:rPr>
-        <w:t>rd</w:t>
-      </w:r>
-      <w:proofErr w:type="spellEnd"/>
-      <w:r>
-        <w:rPr>
-          <w:rFonts w:eastAsia="微軟正黑體"/>
-          <w:color w:val="000000"/>
-        </w:rPr>
-        <w:t>[3]</w:t>
+      <w:r>
+        <w:rPr>
+          <w:rFonts w:eastAsia="微軟正黑體"/>
+          <w:color w:val="000000"/>
+        </w:rPr>
+        <w:t>rd[3]</w:t>
       </w:r>
       <w:r>
         <w:rPr>
@@ -18229,7 +17622,6 @@
         </w:rPr>
         <w:t>、</w:t>
       </w:r>
-      <w:proofErr w:type="spellStart"/>
       <w:r>
         <w:rPr>
           <w:rFonts w:eastAsia="微軟正黑體" w:hint="eastAsia"/>
@@ -18242,15 +17634,7 @@
           <w:rFonts w:eastAsia="微軟正黑體"/>
           <w:color w:val="000000"/>
         </w:rPr>
-        <w:t>d</w:t>
-      </w:r>
-      <w:proofErr w:type="spellEnd"/>
-      <w:r>
-        <w:rPr>
-          <w:rFonts w:eastAsia="微軟正黑體"/>
-          <w:color w:val="000000"/>
-        </w:rPr>
-        <w:t>[2]</w:t>
+        <w:t>d[2]</w:t>
       </w:r>
       <w:r>
         <w:rPr>
@@ -18259,7 +17643,6 @@
         </w:rPr>
         <w:t>、</w:t>
       </w:r>
-      <w:proofErr w:type="spellStart"/>
       <w:r>
         <w:rPr>
           <w:rFonts w:eastAsia="微軟正黑體" w:hint="eastAsia"/>
@@ -18272,15 +17655,7 @@
           <w:rFonts w:eastAsia="微軟正黑體"/>
           <w:color w:val="000000"/>
         </w:rPr>
-        <w:t>d</w:t>
-      </w:r>
-      <w:proofErr w:type="spellEnd"/>
-      <w:r>
-        <w:rPr>
-          <w:rFonts w:eastAsia="微軟正黑體"/>
-          <w:color w:val="000000"/>
-        </w:rPr>
-        <w:t>[1]</w:t>
+        <w:t>d[1]</w:t>
       </w:r>
       <w:r>
         <w:rPr>
@@ -18289,7 +17664,6 @@
         </w:rPr>
         <w:t>、</w:t>
       </w:r>
-      <w:proofErr w:type="spellStart"/>
       <w:r>
         <w:rPr>
           <w:rFonts w:eastAsia="微軟正黑體" w:hint="eastAsia"/>
@@ -18302,15 +17676,7 @@
           <w:rFonts w:eastAsia="微軟正黑體"/>
           <w:color w:val="000000"/>
         </w:rPr>
-        <w:t>d</w:t>
-      </w:r>
-      <w:proofErr w:type="spellEnd"/>
-      <w:r>
-        <w:rPr>
-          <w:rFonts w:eastAsia="微軟正黑體"/>
-          <w:color w:val="000000"/>
-        </w:rPr>
-        <w:t xml:space="preserve">[0] </w:t>
+        <w:t xml:space="preserve">d[0] </w:t>
       </w:r>
       <w:r>
         <w:rPr>
@@ -18449,17 +17815,8 @@
           <w:rFonts w:eastAsia="微軟正黑體" w:hint="eastAsia"/>
           <w:color w:val="000000"/>
         </w:rPr>
-        <w:t>將每</w:t>
-      </w:r>
-      <w:proofErr w:type="gramStart"/>
-      <w:r>
-        <w:rPr>
-          <w:rFonts w:eastAsia="微軟正黑體" w:hint="eastAsia"/>
-          <w:color w:val="000000"/>
-        </w:rPr>
-        <w:t>個</w:t>
-      </w:r>
-      <w:proofErr w:type="gramEnd"/>
+        <w:t>將每個</w:t>
+      </w:r>
       <w:r>
         <w:rPr>
           <w:rFonts w:eastAsia="微軟正黑體" w:hint="eastAsia"/>
@@ -20131,17 +19488,8 @@
           <w:rFonts w:eastAsia="微軟正黑體" w:hint="eastAsia"/>
           <w:color w:val="000000"/>
         </w:rPr>
-        <w:t>得知每</w:t>
-      </w:r>
-      <w:proofErr w:type="gramStart"/>
-      <w:r>
-        <w:rPr>
-          <w:rFonts w:eastAsia="微軟正黑體" w:hint="eastAsia"/>
-          <w:color w:val="000000"/>
-        </w:rPr>
-        <w:t>個</w:t>
-      </w:r>
-      <w:proofErr w:type="gramEnd"/>
+        <w:t>得知每個</w:t>
+      </w:r>
       <w:r>
         <w:rPr>
           <w:rFonts w:eastAsia="微軟正黑體" w:hint="eastAsia"/>
@@ -20217,17 +19565,8 @@
           <w:rFonts w:eastAsia="微軟正黑體" w:hint="eastAsia"/>
           <w:color w:val="000000"/>
         </w:rPr>
-        <w:t>表示不亮，因此每</w:t>
-      </w:r>
-      <w:proofErr w:type="gramStart"/>
-      <w:r>
-        <w:rPr>
-          <w:rFonts w:eastAsia="微軟正黑體" w:hint="eastAsia"/>
-          <w:color w:val="000000"/>
-        </w:rPr>
-        <w:t>個</w:t>
-      </w:r>
-      <w:proofErr w:type="gramEnd"/>
+        <w:t>表示不亮，因此每個</w:t>
+      </w:r>
       <w:r>
         <w:rPr>
           <w:rFonts w:eastAsia="微軟正黑體" w:hint="eastAsia"/>
@@ -20339,7 +19678,7 @@
         <w:pStyle w:val="a4"/>
         <w:ind w:leftChars="0" w:left="720"/>
         <w:rPr>
-          <w:rFonts w:eastAsia="微軟正黑體" w:hint="eastAsia"/>
+          <w:rFonts w:eastAsia="微軟正黑體"/>
           <w:color w:val="000000"/>
         </w:rPr>
       </w:pPr>

</xml_diff>